<commit_message>
Calculate and write function points
</commit_message>
<xml_diff>
--- a/Documentation/Phase 3/Documentation.docx
+++ b/Documentation/Phase 3/Documentation.docx
@@ -46,7 +46,7 @@
                     <pic:cNvPicPr/>
                   </pic:nvPicPr>
                   <pic:blipFill>
-                    <a:blip r:embed="rId6" cstate="print">
+                    <a:blip r:embed="rId7" cstate="print">
                       <a:duotone>
                         <a:prstClr val="black"/>
                         <a:schemeClr val="tx2">
@@ -110,7 +110,7 @@
                     </pic:cNvPicPr>
                   </pic:nvPicPr>
                   <pic:blipFill>
-                    <a:blip r:embed="rId7" cstate="print">
+                    <a:blip r:embed="rId8" cstate="print">
                       <a:extLst>
                         <a:ext uri="{28A0092B-C50C-407E-A947-70E740481C1C}">
                           <a14:useLocalDpi xmlns:a14="http://schemas.microsoft.com/office/drawing/2010/main" val="0"/>
@@ -170,7 +170,7 @@
                     <pic:cNvPicPr/>
                   </pic:nvPicPr>
                   <pic:blipFill>
-                    <a:blip r:embed="rId8" cstate="print">
+                    <a:blip r:embed="rId9" cstate="print">
                       <a:duotone>
                         <a:prstClr val="black"/>
                         <a:schemeClr val="tx2">
@@ -216,7 +216,6 @@
           <w:szCs w:val="30"/>
         </w:rPr>
       </w:pPr>
-      <w:proofErr w:type="gramStart"/>
       <w:r>
         <w:rPr>
           <w:b/>
@@ -228,7 +227,6 @@
         </w:rPr>
         <w:t>Producers :</w:t>
       </w:r>
-      <w:proofErr w:type="gramEnd"/>
     </w:p>
     <w:p>
       <w:pPr>
@@ -279,7 +277,6 @@
           <w:lang w:bidi="fa-IR"/>
         </w:rPr>
       </w:pPr>
-      <w:proofErr w:type="gramStart"/>
       <w:r>
         <w:rPr>
           <w:b/>
@@ -292,7 +289,6 @@
         </w:rPr>
         <w:t>Supervisor :</w:t>
       </w:r>
-      <w:proofErr w:type="gramEnd"/>
     </w:p>
     <w:p>
       <w:pPr>
@@ -314,20 +310,8 @@
           <w:szCs w:val="30"/>
           <w:lang w:bidi="fa-IR"/>
         </w:rPr>
-        <w:t xml:space="preserve">Dr Mohammad Reza </w:t>
-      </w:r>
-      <w:proofErr w:type="spellStart"/>
-      <w:r>
-        <w:rPr>
-          <w:i/>
-          <w:iCs/>
-          <w:sz w:val="30"/>
-          <w:szCs w:val="30"/>
-          <w:lang w:bidi="fa-IR"/>
-        </w:rPr>
-        <w:t>Sharbaf</w:t>
-      </w:r>
-      <w:proofErr w:type="spellEnd"/>
+        <w:t>Dr Mohammad Reza Sharbaf</w:t>
+      </w:r>
     </w:p>
     <w:p>
       <w:pPr>
@@ -367,22 +351,8 @@
           <w:szCs w:val="30"/>
           <w:lang w:bidi="fa-IR"/>
         </w:rPr>
-        <w:t xml:space="preserve">Teacher </w:t>
-      </w:r>
-      <w:proofErr w:type="gramStart"/>
-      <w:r>
-        <w:rPr>
-          <w:b/>
-          <w:bCs/>
-          <w:i/>
-          <w:iCs/>
-          <w:sz w:val="30"/>
-          <w:szCs w:val="30"/>
-          <w:lang w:bidi="fa-IR"/>
-        </w:rPr>
-        <w:t>assistant :</w:t>
-      </w:r>
-      <w:proofErr w:type="gramEnd"/>
+        <w:t>Teacher assistant :</w:t>
+      </w:r>
     </w:p>
     <w:p>
       <w:pPr>
@@ -496,35 +466,7 @@
             <w:rStyle w:val="Hyperlink"/>
             <w:u w:val="none"/>
           </w:rPr>
-          <w:t xml:space="preserve">Work </w:t>
-        </w:r>
-        <w:r>
-          <w:rPr>
-            <w:rStyle w:val="Hyperlink"/>
-            <w:u w:val="none"/>
-          </w:rPr>
-          <w:t>B</w:t>
-        </w:r>
-        <w:r>
-          <w:rPr>
-            <w:rStyle w:val="Hyperlink"/>
-            <w:u w:val="none"/>
-          </w:rPr>
-          <w:t xml:space="preserve">reakdown </w:t>
-        </w:r>
-        <w:r>
-          <w:rPr>
-            <w:rStyle w:val="Hyperlink"/>
-            <w:u w:val="none"/>
-          </w:rPr>
-          <w:t>S</w:t>
-        </w:r>
-        <w:r>
-          <w:rPr>
-            <w:rStyle w:val="Hyperlink"/>
-            <w:u w:val="none"/>
-          </w:rPr>
-          <w:t>tructure</w:t>
+          <w:t>Work Breakdown Structure</w:t>
         </w:r>
         <w:r>
           <w:rPr>
@@ -685,6 +627,11 @@
     <w:p>
       <w:pPr>
         <w:pStyle w:val="TOC2"/>
+        <w:rPr>
+          <w:rStyle w:val="Hyperlink"/>
+          <w:u w:val="none"/>
+          <w:rtl/>
+        </w:rPr>
       </w:pPr>
       <w:hyperlink w:anchor="_maintenance_:" w:history="1">
         <w:r>
@@ -710,6 +657,81 @@
         </w:r>
       </w:hyperlink>
     </w:p>
+    <w:p>
+      <w:pPr>
+        <w:spacing w:after="0" w:line="240" w:lineRule="auto"/>
+      </w:pPr>
+    </w:p>
+    <w:p>
+      <w:pPr>
+        <w:pStyle w:val="TOC1"/>
+      </w:pPr>
+      <w:hyperlink w:anchor="_Estimation_Of_Functional" w:history="1">
+        <w:r>
+          <w:rPr>
+            <w:rStyle w:val="Hyperlink"/>
+            <w:u w:val="none"/>
+          </w:rPr>
+          <w:t xml:space="preserve">Estimation </w:t>
+        </w:r>
+        <w:r>
+          <w:rPr>
+            <w:rStyle w:val="Hyperlink"/>
+            <w:u w:val="none"/>
+          </w:rPr>
+          <w:t>O</w:t>
+        </w:r>
+        <w:r>
+          <w:rPr>
+            <w:rStyle w:val="Hyperlink"/>
+            <w:u w:val="none"/>
+          </w:rPr>
+          <w:t xml:space="preserve">f </w:t>
+        </w:r>
+        <w:r>
+          <w:rPr>
+            <w:rStyle w:val="Hyperlink"/>
+            <w:u w:val="none"/>
+          </w:rPr>
+          <w:t>F</w:t>
+        </w:r>
+        <w:r>
+          <w:rPr>
+            <w:rStyle w:val="Hyperlink"/>
+            <w:u w:val="none"/>
+          </w:rPr>
+          <w:t xml:space="preserve">unctional </w:t>
+        </w:r>
+        <w:r>
+          <w:rPr>
+            <w:rStyle w:val="Hyperlink"/>
+            <w:u w:val="none"/>
+          </w:rPr>
+          <w:t>P</w:t>
+        </w:r>
+        <w:r>
+          <w:rPr>
+            <w:rStyle w:val="Hyperlink"/>
+            <w:u w:val="none"/>
+          </w:rPr>
+          <w:t>oints</w:t>
+        </w:r>
+        <w:r>
+          <w:rPr>
+            <w:rStyle w:val="Hyperlink"/>
+            <w:u w:val="none"/>
+          </w:rPr>
+          <w:ptab w:relativeTo="margin" w:alignment="right" w:leader="dot"/>
+        </w:r>
+        <w:r>
+          <w:rPr>
+            <w:rStyle w:val="Hyperlink"/>
+            <w:u w:val="none"/>
+          </w:rPr>
+          <w:t>8</w:t>
+        </w:r>
+      </w:hyperlink>
+    </w:p>
     <w:p/>
     <w:p>
       <w:pPr>
@@ -721,6 +743,8 @@
     <w:p>
       <w:pPr>
         <w:rPr>
+          <w:rFonts w:hint="cs"/>
+          <w:rtl/>
           <w:lang w:bidi="fa-IR"/>
         </w:rPr>
       </w:pPr>
@@ -739,19 +763,11 @@
       <w:bookmarkEnd w:id="0"/>
       <w:r>
         <w:lastRenderedPageBreak/>
-        <w:t xml:space="preserve">Work breakdown </w:t>
-      </w:r>
-      <w:proofErr w:type="gramStart"/>
-      <w:r>
-        <w:t>structure</w:t>
-      </w:r>
-      <w:r>
-        <w:t xml:space="preserve"> </w:t>
-      </w:r>
-      <w:r>
-        <w:t>:</w:t>
-      </w:r>
-      <w:proofErr w:type="gramEnd"/>
+        <w:t>Work breakdown structure</w:t>
+      </w:r>
+      <w:r>
+        <w:t xml:space="preserve"> :</w:t>
+      </w:r>
     </w:p>
     <w:p>
       <w:r>
@@ -776,7 +792,7 @@
                     </pic:cNvPicPr>
                   </pic:nvPicPr>
                   <pic:blipFill>
-                    <a:blip r:embed="rId9" cstate="print">
+                    <a:blip r:embed="rId10" cstate="print">
                       <a:extLst>
                         <a:ext uri="{28A0092B-C50C-407E-A947-70E740481C1C}">
                           <a14:useLocalDpi xmlns:a14="http://schemas.microsoft.com/office/drawing/2010/main" val="0"/>
@@ -861,19 +877,8 @@
       <w:bookmarkEnd w:id="1"/>
       <w:r>
         <w:lastRenderedPageBreak/>
-        <w:t xml:space="preserve">Define </w:t>
-      </w:r>
-      <w:proofErr w:type="gramStart"/>
-      <w:r>
-        <w:t>Requirement</w:t>
-      </w:r>
-      <w:r>
-        <w:t xml:space="preserve"> </w:t>
-      </w:r>
-      <w:r>
-        <w:t>:</w:t>
-      </w:r>
-      <w:proofErr w:type="gramEnd"/>
+        <w:t>Define Requirement :</w:t>
+      </w:r>
     </w:p>
     <w:p/>
     <w:p>
@@ -885,6 +890,7 @@
       </w:pPr>
       <w:r>
         <w:rPr>
+          <w:noProof/>
           <w:lang w:bidi="fa-IR"/>
         </w:rPr>
         <w:drawing>
@@ -903,7 +909,7 @@
                     <pic:cNvPicPr/>
                   </pic:nvPicPr>
                   <pic:blipFill>
-                    <a:blip r:embed="rId10"/>
+                    <a:blip r:embed="rId11"/>
                     <a:stretch>
                       <a:fillRect/>
                     </a:stretch>
@@ -958,15 +964,10 @@
       </w:pPr>
       <w:bookmarkStart w:id="2" w:name="_Design__:"/>
       <w:bookmarkEnd w:id="2"/>
-      <w:proofErr w:type="gramStart"/>
       <w:r>
         <w:lastRenderedPageBreak/>
-        <w:t xml:space="preserve">Design </w:t>
-      </w:r>
-      <w:r>
-        <w:t xml:space="preserve"> :</w:t>
-      </w:r>
-      <w:proofErr w:type="gramEnd"/>
+        <w:t>Design  :</w:t>
+      </w:r>
     </w:p>
     <w:p/>
     <w:p>
@@ -974,6 +975,9 @@
         <w:jc w:val="center"/>
       </w:pPr>
       <w:r>
+        <w:rPr>
+          <w:noProof/>
+        </w:rPr>
         <w:drawing>
           <wp:inline distT="0" distB="0" distL="0" distR="0" wp14:anchorId="5367748D" wp14:editId="42EF2FFF">
             <wp:extent cx="1889924" cy="6972904"/>
@@ -990,7 +994,7 @@
                     <pic:cNvPicPr/>
                   </pic:nvPicPr>
                   <pic:blipFill>
-                    <a:blip r:embed="rId11"/>
+                    <a:blip r:embed="rId12"/>
                     <a:stretch>
                       <a:fillRect/>
                     </a:stretch>
@@ -1034,15 +1038,10 @@
       </w:pPr>
       <w:bookmarkStart w:id="3" w:name="_Build_:"/>
       <w:bookmarkEnd w:id="3"/>
-      <w:proofErr w:type="gramStart"/>
       <w:r>
         <w:lastRenderedPageBreak/>
-        <w:t>Build</w:t>
-      </w:r>
-      <w:r>
-        <w:t xml:space="preserve"> :</w:t>
-      </w:r>
-      <w:proofErr w:type="gramEnd"/>
+        <w:t>Build :</w:t>
+      </w:r>
     </w:p>
     <w:p/>
     <w:p>
@@ -1050,6 +1049,9 @@
         <w:jc w:val="center"/>
       </w:pPr>
       <w:r>
+        <w:rPr>
+          <w:noProof/>
+        </w:rPr>
         <w:drawing>
           <wp:inline distT="0" distB="0" distL="0" distR="0" wp14:anchorId="5C3BAAB6" wp14:editId="2152849C">
             <wp:extent cx="1531753" cy="4930567"/>
@@ -1066,7 +1068,7 @@
                     <pic:cNvPicPr/>
                   </pic:nvPicPr>
                   <pic:blipFill>
-                    <a:blip r:embed="rId12"/>
+                    <a:blip r:embed="rId13"/>
                     <a:stretch>
                       <a:fillRect/>
                     </a:stretch>
@@ -1087,6 +1089,9 @@
         </w:drawing>
       </w:r>
       <w:r>
+        <w:rPr>
+          <w:noProof/>
+        </w:rPr>
         <w:drawing>
           <wp:inline distT="0" distB="0" distL="0" distR="0" wp14:anchorId="7F1682F7" wp14:editId="78D976EC">
             <wp:extent cx="1371719" cy="4770533"/>
@@ -1103,7 +1108,7 @@
                     <pic:cNvPicPr/>
                   </pic:nvPicPr>
                   <pic:blipFill>
-                    <a:blip r:embed="rId13"/>
+                    <a:blip r:embed="rId14"/>
                     <a:stretch>
                       <a:fillRect/>
                     </a:stretch>
@@ -1202,15 +1207,10 @@
       </w:pPr>
       <w:bookmarkStart w:id="4" w:name="_test_:"/>
       <w:bookmarkEnd w:id="4"/>
-      <w:proofErr w:type="gramStart"/>
       <w:r>
         <w:lastRenderedPageBreak/>
-        <w:t>test</w:t>
-      </w:r>
-      <w:r>
-        <w:t xml:space="preserve"> :</w:t>
-      </w:r>
-      <w:proofErr w:type="gramEnd"/>
+        <w:t>test :</w:t>
+      </w:r>
     </w:p>
     <w:p/>
     <w:p>
@@ -1218,6 +1218,9 @@
         <w:jc w:val="center"/>
       </w:pPr>
       <w:r>
+        <w:rPr>
+          <w:noProof/>
+        </w:rPr>
         <w:drawing>
           <wp:inline distT="0" distB="0" distL="0" distR="0" wp14:anchorId="0058D5B4" wp14:editId="6B0B03AC">
             <wp:extent cx="2217612" cy="6622354"/>
@@ -1234,7 +1237,7 @@
                     <pic:cNvPicPr/>
                   </pic:nvPicPr>
                   <pic:blipFill>
-                    <a:blip r:embed="rId14"/>
+                    <a:blip r:embed="rId15"/>
                     <a:stretch>
                       <a:fillRect/>
                     </a:stretch>
@@ -1294,15 +1297,10 @@
         </w:rPr>
         <w:br w:type="page"/>
       </w:r>
-      <w:proofErr w:type="gramStart"/>
       <w:r>
         <w:lastRenderedPageBreak/>
-        <w:t>implement</w:t>
-      </w:r>
-      <w:r>
-        <w:t xml:space="preserve"> :</w:t>
-      </w:r>
-      <w:proofErr w:type="gramEnd"/>
+        <w:t>implement :</w:t>
+      </w:r>
     </w:p>
     <w:p/>
     <w:p/>
@@ -1311,6 +1309,9 @@
         <w:jc w:val="center"/>
       </w:pPr>
       <w:r>
+        <w:rPr>
+          <w:noProof/>
+        </w:rPr>
         <w:drawing>
           <wp:inline distT="0" distB="0" distL="0" distR="0" wp14:anchorId="6C78B6C3" wp14:editId="6E084415">
             <wp:extent cx="1996613" cy="3505504"/>
@@ -1327,7 +1328,7 @@
                     <pic:cNvPicPr/>
                   </pic:nvPicPr>
                   <pic:blipFill>
-                    <a:blip r:embed="rId15"/>
+                    <a:blip r:embed="rId16"/>
                     <a:stretch>
                       <a:fillRect/>
                     </a:stretch>
@@ -1454,7 +1455,6 @@
       </w:pPr>
       <w:bookmarkStart w:id="6" w:name="_maintenance_:"/>
       <w:bookmarkEnd w:id="6"/>
-      <w:proofErr w:type="gramStart"/>
       <w:r>
         <w:lastRenderedPageBreak/>
         <w:t>main</w:t>
@@ -1465,7 +1465,6 @@
       <w:r>
         <w:t xml:space="preserve"> :</w:t>
       </w:r>
-      <w:proofErr w:type="gramEnd"/>
     </w:p>
     <w:p/>
     <w:p/>
@@ -1474,6 +1473,9 @@
         <w:jc w:val="center"/>
       </w:pPr>
       <w:r>
+        <w:rPr>
+          <w:noProof/>
+        </w:rPr>
         <w:drawing>
           <wp:inline distT="0" distB="0" distL="0" distR="0" wp14:anchorId="0F18F0CF" wp14:editId="4ADAF291">
             <wp:extent cx="2751058" cy="5723116"/>
@@ -1490,7 +1492,7 @@
                     <pic:cNvPicPr/>
                   </pic:nvPicPr>
                   <pic:blipFill>
-                    <a:blip r:embed="rId16"/>
+                    <a:blip r:embed="rId17"/>
                     <a:stretch>
                       <a:fillRect/>
                     </a:stretch>
@@ -1543,16 +1545,1770 @@
       <w:pPr>
         <w:jc w:val="center"/>
         <w:rPr>
+          <w:lang w:bidi="fa-IR"/>
+        </w:rPr>
+      </w:pPr>
+      <w:r>
+        <w:rPr>
+          <w:lang w:bidi="fa-IR"/>
+        </w:rPr>
+        <w:t>7</w:t>
+      </w:r>
+    </w:p>
+    <w:p>
+      <w:pPr>
+        <w:pStyle w:val="Heading3"/>
+        <w:rPr>
+          <w:rtl/>
+        </w:rPr>
+      </w:pPr>
+      <w:bookmarkStart w:id="7" w:name="_Estimation_Of_Functional"/>
+      <w:bookmarkEnd w:id="7"/>
+      <w:r>
+        <w:lastRenderedPageBreak/>
+        <w:t xml:space="preserve">Estimation </w:t>
+      </w:r>
+      <w:r>
+        <w:t>O</w:t>
+      </w:r>
+      <w:r>
+        <w:t xml:space="preserve">f </w:t>
+      </w:r>
+      <w:r>
+        <w:t>F</w:t>
+      </w:r>
+      <w:r>
+        <w:t xml:space="preserve">unctional </w:t>
+      </w:r>
+      <w:r>
+        <w:t>P</w:t>
+      </w:r>
+      <w:r>
+        <w:t>oints</w:t>
+      </w:r>
+      <w:r>
+        <w:t xml:space="preserve"> </w:t>
+      </w:r>
+      <w:r>
+        <w:t xml:space="preserve"> :</w:t>
+      </w:r>
+    </w:p>
+    <w:p>
+      <w:pPr>
+        <w:rPr>
+          <w:rtl/>
+        </w:rPr>
+      </w:pPr>
+    </w:p>
+    <w:p>
+      <w:pPr>
+        <w:pStyle w:val="ListParagraph"/>
+        <w:numPr>
+          <w:ilvl w:val="0"/>
+          <w:numId w:val="1"/>
+        </w:numPr>
+        <w:spacing w:line="360" w:lineRule="auto"/>
+        <w:rPr>
+          <w:sz w:val="26"/>
+          <w:szCs w:val="26"/>
+        </w:rPr>
+      </w:pPr>
+      <w:r>
+        <w:rPr>
+          <w:b/>
+          <w:bCs/>
+          <w:sz w:val="26"/>
+          <w:szCs w:val="26"/>
+        </w:rPr>
+        <w:t>ILF</w:t>
+      </w:r>
+      <w:r>
+        <w:rPr>
+          <w:sz w:val="26"/>
+          <w:szCs w:val="26"/>
+        </w:rPr>
+        <w:t xml:space="preserve"> </w:t>
+      </w:r>
+      <w:r>
+        <w:rPr>
+          <w:b/>
+          <w:bCs/>
+          <w:sz w:val="26"/>
+          <w:szCs w:val="26"/>
+        </w:rPr>
+        <w:t>:</w:t>
+      </w:r>
+      <w:r>
+        <w:rPr>
+          <w:sz w:val="26"/>
+          <w:szCs w:val="26"/>
+        </w:rPr>
+        <w:t xml:space="preserve"> </w:t>
+      </w:r>
+      <w:r>
+        <w:rPr>
+          <w:sz w:val="26"/>
+          <w:szCs w:val="26"/>
+        </w:rPr>
+        <w:t xml:space="preserve"> </w:t>
+      </w:r>
+      <w:r>
+        <w:rPr>
+          <w:sz w:val="22"/>
+          <w:szCs w:val="22"/>
+        </w:rPr>
+        <w:t xml:space="preserve">5 </w:t>
+      </w:r>
+      <w:r>
+        <w:rPr>
+          <w:sz w:val="22"/>
+          <w:szCs w:val="22"/>
+          <w:lang w:bidi="fa-IR"/>
+        </w:rPr>
+        <w:t xml:space="preserve">Low , </w:t>
+      </w:r>
+      <w:r>
+        <w:rPr>
+          <w:sz w:val="22"/>
+          <w:szCs w:val="22"/>
+          <w:lang w:bidi="fa-IR"/>
+        </w:rPr>
+        <w:t xml:space="preserve">2 Average , 3 High     </w:t>
+      </w:r>
+    </w:p>
+    <w:p>
+      <w:pPr>
+        <w:pStyle w:val="ListParagraph"/>
+        <w:numPr>
+          <w:ilvl w:val="0"/>
+          <w:numId w:val="1"/>
+        </w:numPr>
+        <w:spacing w:line="360" w:lineRule="auto"/>
+        <w:rPr>
+          <w:sz w:val="26"/>
+          <w:szCs w:val="26"/>
+        </w:rPr>
+      </w:pPr>
+      <w:r>
+        <w:rPr>
+          <w:b/>
+          <w:bCs/>
+          <w:sz w:val="26"/>
+          <w:szCs w:val="26"/>
+        </w:rPr>
+        <w:t>EIF :</w:t>
+      </w:r>
+      <w:r>
+        <w:rPr>
+          <w:sz w:val="22"/>
+          <w:szCs w:val="22"/>
+          <w:lang w:bidi="fa-IR"/>
+        </w:rPr>
+        <w:t xml:space="preserve">  3 Low , 6 Average , 3 High</w:t>
+      </w:r>
+    </w:p>
+    <w:p>
+      <w:pPr>
+        <w:pStyle w:val="ListParagraph"/>
+        <w:numPr>
+          <w:ilvl w:val="0"/>
+          <w:numId w:val="1"/>
+        </w:numPr>
+        <w:spacing w:line="360" w:lineRule="auto"/>
+        <w:rPr>
+          <w:sz w:val="26"/>
+          <w:szCs w:val="26"/>
+        </w:rPr>
+      </w:pPr>
+      <w:r>
+        <w:rPr>
+          <w:b/>
+          <w:bCs/>
+          <w:sz w:val="26"/>
+          <w:szCs w:val="26"/>
+        </w:rPr>
+        <w:t>EI :</w:t>
+      </w:r>
+      <w:r>
+        <w:rPr>
+          <w:sz w:val="26"/>
+          <w:szCs w:val="26"/>
+        </w:rPr>
+        <w:t xml:space="preserve"> </w:t>
+      </w:r>
+      <w:r>
+        <w:rPr>
+          <w:sz w:val="22"/>
+          <w:szCs w:val="22"/>
+        </w:rPr>
+        <w:t>6 Low , 4 Average , 5 High</w:t>
+      </w:r>
+    </w:p>
+    <w:p>
+      <w:pPr>
+        <w:pStyle w:val="ListParagraph"/>
+        <w:numPr>
+          <w:ilvl w:val="0"/>
+          <w:numId w:val="1"/>
+        </w:numPr>
+        <w:spacing w:line="360" w:lineRule="auto"/>
+        <w:rPr>
+          <w:sz w:val="26"/>
+          <w:szCs w:val="26"/>
+        </w:rPr>
+      </w:pPr>
+      <w:r>
+        <w:rPr>
+          <w:b/>
+          <w:bCs/>
+          <w:sz w:val="26"/>
+          <w:szCs w:val="26"/>
+        </w:rPr>
+        <w:t>EO :</w:t>
+      </w:r>
+      <w:r>
+        <w:rPr>
+          <w:sz w:val="26"/>
+          <w:szCs w:val="26"/>
+        </w:rPr>
+        <w:t xml:space="preserve"> </w:t>
+      </w:r>
+      <w:r>
+        <w:rPr>
+          <w:sz w:val="22"/>
+          <w:szCs w:val="22"/>
+        </w:rPr>
+        <w:t>6 Low , 4 Average , 3 High</w:t>
+      </w:r>
+    </w:p>
+    <w:p>
+      <w:pPr>
+        <w:pStyle w:val="ListParagraph"/>
+        <w:numPr>
+          <w:ilvl w:val="0"/>
+          <w:numId w:val="1"/>
+        </w:numPr>
+        <w:spacing w:line="360" w:lineRule="auto"/>
+        <w:rPr>
+          <w:sz w:val="26"/>
+          <w:szCs w:val="26"/>
+        </w:rPr>
+      </w:pPr>
+      <w:r>
+        <w:rPr>
+          <w:b/>
+          <w:bCs/>
+          <w:sz w:val="26"/>
+          <w:szCs w:val="26"/>
+        </w:rPr>
+        <w:t>EQ :</w:t>
+      </w:r>
+      <w:r>
+        <w:rPr>
+          <w:sz w:val="26"/>
+          <w:szCs w:val="26"/>
+        </w:rPr>
+        <w:t xml:space="preserve"> </w:t>
+      </w:r>
+      <w:r>
+        <w:rPr>
+          <w:sz w:val="22"/>
+          <w:szCs w:val="22"/>
+        </w:rPr>
+        <w:t>3 Low , 4 Average , 3 High</w:t>
+      </w:r>
+    </w:p>
+    <w:p>
+      <w:pPr>
+        <w:spacing w:line="360" w:lineRule="auto"/>
+        <w:ind w:left="360"/>
+        <w:rPr>
           <w:rFonts w:hint="cs"/>
+          <w:sz w:val="26"/>
+          <w:szCs w:val="26"/>
           <w:rtl/>
           <w:lang w:bidi="fa-IR"/>
         </w:rPr>
       </w:pPr>
-      <w:r>
-        <w:rPr>
-          <w:lang w:bidi="fa-IR"/>
-        </w:rPr>
-        <w:t>7</w:t>
+    </w:p>
+    <w:tbl>
+      <w:tblPr>
+        <w:tblStyle w:val="GridTable5Dark-Accent1"/>
+        <w:tblW w:w="0" w:type="auto"/>
+        <w:tblLook w:val="04A0" w:firstRow="1" w:lastRow="0" w:firstColumn="1" w:lastColumn="0" w:noHBand="0" w:noVBand="1"/>
+      </w:tblPr>
+      <w:tblGrid>
+        <w:gridCol w:w="3498"/>
+        <w:gridCol w:w="1627"/>
+        <w:gridCol w:w="1710"/>
+        <w:gridCol w:w="1710"/>
+        <w:gridCol w:w="805"/>
+      </w:tblGrid>
+      <w:tr>
+        <w:trPr>
+          <w:cnfStyle w:val="100000000000" w:firstRow="1" w:lastRow="0" w:firstColumn="0" w:lastColumn="0" w:oddVBand="0" w:evenVBand="0" w:oddHBand="0" w:evenHBand="0" w:firstRowFirstColumn="0" w:firstRowLastColumn="0" w:lastRowFirstColumn="0" w:lastRowLastColumn="0"/>
+        </w:trPr>
+        <w:tc>
+          <w:tcPr>
+            <w:cnfStyle w:val="001000000000" w:firstRow="0" w:lastRow="0" w:firstColumn="1" w:lastColumn="0" w:oddVBand="0" w:evenVBand="0" w:oddHBand="0" w:evenHBand="0" w:firstRowFirstColumn="0" w:firstRowLastColumn="0" w:lastRowFirstColumn="0" w:lastRowLastColumn="0"/>
+            <w:tcW w:w="3498" w:type="dxa"/>
+          </w:tcPr>
+          <w:p>
+            <w:pPr>
+              <w:spacing w:before="0" w:after="160" w:line="259" w:lineRule="auto"/>
+              <w:jc w:val="center"/>
+              <w:rPr>
+                <w:rFonts w:asciiTheme="majorBidi" w:hAnsiTheme="majorBidi" w:cstheme="majorBidi"/>
+                <w:b w:val="0"/>
+                <w:bCs w:val="0"/>
+                <w:sz w:val="24"/>
+                <w:szCs w:val="24"/>
+                <w:lang w:bidi="fa-IR"/>
+              </w:rPr>
+            </w:pPr>
+            <w:r>
+              <w:rPr>
+                <w:rFonts w:asciiTheme="majorBidi" w:hAnsiTheme="majorBidi" w:cstheme="majorBidi"/>
+                <w:b w:val="0"/>
+                <w:bCs w:val="0"/>
+                <w:sz w:val="24"/>
+                <w:szCs w:val="24"/>
+                <w:lang w:bidi="fa-IR"/>
+              </w:rPr>
+              <w:t>Functional point / Level</w:t>
+            </w:r>
+          </w:p>
+        </w:tc>
+        <w:tc>
+          <w:tcPr>
+            <w:tcW w:w="1627" w:type="dxa"/>
+          </w:tcPr>
+          <w:p>
+            <w:pPr>
+              <w:spacing w:before="0" w:after="160" w:line="259" w:lineRule="auto"/>
+              <w:jc w:val="center"/>
+              <w:cnfStyle w:val="100000000000" w:firstRow="1" w:lastRow="0" w:firstColumn="0" w:lastColumn="0" w:oddVBand="0" w:evenVBand="0" w:oddHBand="0" w:evenHBand="0" w:firstRowFirstColumn="0" w:firstRowLastColumn="0" w:lastRowFirstColumn="0" w:lastRowLastColumn="0"/>
+              <w:rPr>
+                <w:rFonts w:asciiTheme="majorBidi" w:hAnsiTheme="majorBidi" w:cstheme="majorBidi"/>
+                <w:b w:val="0"/>
+                <w:bCs w:val="0"/>
+                <w:sz w:val="24"/>
+                <w:szCs w:val="24"/>
+                <w:lang w:bidi="fa-IR"/>
+              </w:rPr>
+            </w:pPr>
+            <w:r>
+              <w:rPr>
+                <w:rFonts w:asciiTheme="majorBidi" w:hAnsiTheme="majorBidi" w:cstheme="majorBidi"/>
+                <w:b w:val="0"/>
+                <w:bCs w:val="0"/>
+                <w:sz w:val="24"/>
+                <w:szCs w:val="24"/>
+                <w:lang w:bidi="fa-IR"/>
+              </w:rPr>
+              <w:t>Low</w:t>
+            </w:r>
+          </w:p>
+        </w:tc>
+        <w:tc>
+          <w:tcPr>
+            <w:tcW w:w="1710" w:type="dxa"/>
+          </w:tcPr>
+          <w:p>
+            <w:pPr>
+              <w:spacing w:before="0" w:after="160" w:line="259" w:lineRule="auto"/>
+              <w:jc w:val="center"/>
+              <w:cnfStyle w:val="100000000000" w:firstRow="1" w:lastRow="0" w:firstColumn="0" w:lastColumn="0" w:oddVBand="0" w:evenVBand="0" w:oddHBand="0" w:evenHBand="0" w:firstRowFirstColumn="0" w:firstRowLastColumn="0" w:lastRowFirstColumn="0" w:lastRowLastColumn="0"/>
+              <w:rPr>
+                <w:rFonts w:asciiTheme="majorBidi" w:hAnsiTheme="majorBidi" w:cstheme="majorBidi"/>
+                <w:b w:val="0"/>
+                <w:bCs w:val="0"/>
+                <w:sz w:val="24"/>
+                <w:szCs w:val="24"/>
+                <w:lang w:bidi="fa-IR"/>
+              </w:rPr>
+            </w:pPr>
+            <w:r>
+              <w:rPr>
+                <w:rFonts w:asciiTheme="majorBidi" w:hAnsiTheme="majorBidi" w:cstheme="majorBidi"/>
+                <w:b w:val="0"/>
+                <w:bCs w:val="0"/>
+                <w:sz w:val="24"/>
+                <w:szCs w:val="24"/>
+                <w:lang w:bidi="fa-IR"/>
+              </w:rPr>
+              <w:t>Average</w:t>
+            </w:r>
+          </w:p>
+        </w:tc>
+        <w:tc>
+          <w:tcPr>
+            <w:tcW w:w="1710" w:type="dxa"/>
+          </w:tcPr>
+          <w:p>
+            <w:pPr>
+              <w:spacing w:before="0" w:after="160" w:line="259" w:lineRule="auto"/>
+              <w:jc w:val="center"/>
+              <w:cnfStyle w:val="100000000000" w:firstRow="1" w:lastRow="0" w:firstColumn="0" w:lastColumn="0" w:oddVBand="0" w:evenVBand="0" w:oddHBand="0" w:evenHBand="0" w:firstRowFirstColumn="0" w:firstRowLastColumn="0" w:lastRowFirstColumn="0" w:lastRowLastColumn="0"/>
+              <w:rPr>
+                <w:rFonts w:asciiTheme="majorBidi" w:hAnsiTheme="majorBidi" w:cstheme="majorBidi"/>
+                <w:b w:val="0"/>
+                <w:bCs w:val="0"/>
+                <w:sz w:val="24"/>
+                <w:szCs w:val="24"/>
+                <w:lang w:bidi="fa-IR"/>
+              </w:rPr>
+            </w:pPr>
+            <w:r>
+              <w:rPr>
+                <w:rFonts w:asciiTheme="majorBidi" w:hAnsiTheme="majorBidi" w:cstheme="majorBidi"/>
+                <w:b w:val="0"/>
+                <w:bCs w:val="0"/>
+                <w:sz w:val="24"/>
+                <w:szCs w:val="24"/>
+                <w:lang w:bidi="fa-IR"/>
+              </w:rPr>
+              <w:t>High</w:t>
+            </w:r>
+          </w:p>
+        </w:tc>
+        <w:tc>
+          <w:tcPr>
+            <w:tcW w:w="805" w:type="dxa"/>
+          </w:tcPr>
+          <w:p>
+            <w:pPr>
+              <w:spacing w:before="0" w:after="160" w:line="259" w:lineRule="auto"/>
+              <w:jc w:val="center"/>
+              <w:cnfStyle w:val="100000000000" w:firstRow="1" w:lastRow="0" w:firstColumn="0" w:lastColumn="0" w:oddVBand="0" w:evenVBand="0" w:oddHBand="0" w:evenHBand="0" w:firstRowFirstColumn="0" w:firstRowLastColumn="0" w:lastRowFirstColumn="0" w:lastRowLastColumn="0"/>
+              <w:rPr>
+                <w:rFonts w:asciiTheme="majorBidi" w:hAnsiTheme="majorBidi" w:cstheme="majorBidi"/>
+                <w:b w:val="0"/>
+                <w:bCs w:val="0"/>
+                <w:sz w:val="24"/>
+                <w:szCs w:val="24"/>
+                <w:lang w:bidi="fa-IR"/>
+              </w:rPr>
+            </w:pPr>
+            <w:r>
+              <w:rPr>
+                <w:rFonts w:asciiTheme="majorBidi" w:hAnsiTheme="majorBidi" w:cstheme="majorBidi"/>
+                <w:b w:val="0"/>
+                <w:bCs w:val="0"/>
+                <w:sz w:val="24"/>
+                <w:szCs w:val="24"/>
+                <w:lang w:bidi="fa-IR"/>
+              </w:rPr>
+              <w:t>Sum</w:t>
+            </w:r>
+          </w:p>
+        </w:tc>
+      </w:tr>
+      <w:tr>
+        <w:trPr>
+          <w:cnfStyle w:val="000000100000" w:firstRow="0" w:lastRow="0" w:firstColumn="0" w:lastColumn="0" w:oddVBand="0" w:evenVBand="0" w:oddHBand="1" w:evenHBand="0" w:firstRowFirstColumn="0" w:firstRowLastColumn="0" w:lastRowFirstColumn="0" w:lastRowLastColumn="0"/>
+          <w:trHeight w:val="432"/>
+        </w:trPr>
+        <w:tc>
+          <w:tcPr>
+            <w:cnfStyle w:val="001000000000" w:firstRow="0" w:lastRow="0" w:firstColumn="1" w:lastColumn="0" w:oddVBand="0" w:evenVBand="0" w:oddHBand="0" w:evenHBand="0" w:firstRowFirstColumn="0" w:firstRowLastColumn="0" w:lastRowFirstColumn="0" w:lastRowLastColumn="0"/>
+            <w:tcW w:w="3498" w:type="dxa"/>
+          </w:tcPr>
+          <w:p>
+            <w:pPr>
+              <w:spacing w:before="0" w:after="160" w:line="259" w:lineRule="auto"/>
+              <w:jc w:val="center"/>
+              <w:rPr>
+                <w:rFonts w:asciiTheme="majorBidi" w:hAnsiTheme="majorBidi" w:cstheme="majorBidi"/>
+                <w:b w:val="0"/>
+                <w:bCs w:val="0"/>
+                <w:i/>
+                <w:iCs/>
+                <w:sz w:val="24"/>
+                <w:szCs w:val="24"/>
+                <w:lang w:bidi="fa-IR"/>
+              </w:rPr>
+            </w:pPr>
+            <w:r>
+              <w:rPr>
+                <w:rFonts w:asciiTheme="majorBidi" w:hAnsiTheme="majorBidi" w:cstheme="majorBidi"/>
+                <w:b w:val="0"/>
+                <w:bCs w:val="0"/>
+                <w:i/>
+                <w:iCs/>
+                <w:sz w:val="24"/>
+                <w:szCs w:val="24"/>
+                <w:lang w:bidi="fa-IR"/>
+              </w:rPr>
+              <w:t>I</w:t>
+            </w:r>
+            <w:r>
+              <w:rPr>
+                <w:rFonts w:asciiTheme="majorBidi" w:hAnsiTheme="majorBidi" w:cstheme="majorBidi"/>
+                <w:b w:val="0"/>
+                <w:bCs w:val="0"/>
+                <w:i/>
+                <w:iCs/>
+                <w:sz w:val="24"/>
+                <w:szCs w:val="24"/>
+                <w:lang w:bidi="fa-IR"/>
+              </w:rPr>
+              <w:t xml:space="preserve">nternal </w:t>
+            </w:r>
+            <w:r>
+              <w:rPr>
+                <w:rFonts w:asciiTheme="majorBidi" w:hAnsiTheme="majorBidi" w:cstheme="majorBidi"/>
+                <w:b w:val="0"/>
+                <w:bCs w:val="0"/>
+                <w:i/>
+                <w:iCs/>
+                <w:sz w:val="24"/>
+                <w:szCs w:val="24"/>
+                <w:lang w:bidi="fa-IR"/>
+              </w:rPr>
+              <w:t>L</w:t>
+            </w:r>
+            <w:r>
+              <w:rPr>
+                <w:rFonts w:asciiTheme="majorBidi" w:hAnsiTheme="majorBidi" w:cstheme="majorBidi"/>
+                <w:b w:val="0"/>
+                <w:bCs w:val="0"/>
+                <w:i/>
+                <w:iCs/>
+                <w:sz w:val="24"/>
+                <w:szCs w:val="24"/>
+                <w:lang w:bidi="fa-IR"/>
+              </w:rPr>
+              <w:t xml:space="preserve">ogical </w:t>
+            </w:r>
+            <w:r>
+              <w:rPr>
+                <w:rFonts w:asciiTheme="majorBidi" w:hAnsiTheme="majorBidi" w:cstheme="majorBidi"/>
+                <w:b w:val="0"/>
+                <w:bCs w:val="0"/>
+                <w:i/>
+                <w:iCs/>
+                <w:sz w:val="24"/>
+                <w:szCs w:val="24"/>
+                <w:lang w:bidi="fa-IR"/>
+              </w:rPr>
+              <w:t>F</w:t>
+            </w:r>
+            <w:r>
+              <w:rPr>
+                <w:rFonts w:asciiTheme="majorBidi" w:hAnsiTheme="majorBidi" w:cstheme="majorBidi"/>
+                <w:b w:val="0"/>
+                <w:bCs w:val="0"/>
+                <w:i/>
+                <w:iCs/>
+                <w:sz w:val="24"/>
+                <w:szCs w:val="24"/>
+                <w:lang w:bidi="fa-IR"/>
+              </w:rPr>
+              <w:t>iles</w:t>
+            </w:r>
+            <w:r>
+              <w:rPr>
+                <w:rFonts w:asciiTheme="majorBidi" w:hAnsiTheme="majorBidi" w:cstheme="majorBidi"/>
+                <w:b w:val="0"/>
+                <w:bCs w:val="0"/>
+                <w:i/>
+                <w:iCs/>
+                <w:sz w:val="24"/>
+                <w:szCs w:val="24"/>
+                <w:lang w:bidi="fa-IR"/>
+              </w:rPr>
+              <w:t xml:space="preserve"> (ILF)</w:t>
+            </w:r>
+          </w:p>
+        </w:tc>
+        <w:tc>
+          <w:tcPr>
+            <w:tcW w:w="1627" w:type="dxa"/>
+          </w:tcPr>
+          <w:p>
+            <w:pPr>
+              <w:spacing w:before="0" w:after="160" w:line="259" w:lineRule="auto"/>
+              <w:jc w:val="center"/>
+              <w:cnfStyle w:val="000000100000" w:firstRow="0" w:lastRow="0" w:firstColumn="0" w:lastColumn="0" w:oddVBand="0" w:evenVBand="0" w:oddHBand="1" w:evenHBand="0" w:firstRowFirstColumn="0" w:firstRowLastColumn="0" w:lastRowFirstColumn="0" w:lastRowLastColumn="0"/>
+              <w:rPr>
+                <w:rFonts w:asciiTheme="majorBidi" w:hAnsiTheme="majorBidi" w:cstheme="majorBidi"/>
+                <w:sz w:val="24"/>
+                <w:szCs w:val="24"/>
+                <w:lang w:bidi="fa-IR"/>
+              </w:rPr>
+            </w:pPr>
+            <w:r>
+              <w:rPr>
+                <w:rFonts w:asciiTheme="majorBidi" w:hAnsiTheme="majorBidi" w:cstheme="majorBidi"/>
+                <w:sz w:val="24"/>
+                <w:szCs w:val="24"/>
+                <w:lang w:bidi="fa-IR"/>
+              </w:rPr>
+              <w:t>5 * 7 = 35</w:t>
+            </w:r>
+          </w:p>
+        </w:tc>
+        <w:tc>
+          <w:tcPr>
+            <w:tcW w:w="1710" w:type="dxa"/>
+          </w:tcPr>
+          <w:p>
+            <w:pPr>
+              <w:spacing w:before="0" w:after="160" w:line="259" w:lineRule="auto"/>
+              <w:jc w:val="center"/>
+              <w:cnfStyle w:val="000000100000" w:firstRow="0" w:lastRow="0" w:firstColumn="0" w:lastColumn="0" w:oddVBand="0" w:evenVBand="0" w:oddHBand="1" w:evenHBand="0" w:firstRowFirstColumn="0" w:firstRowLastColumn="0" w:lastRowFirstColumn="0" w:lastRowLastColumn="0"/>
+              <w:rPr>
+                <w:rFonts w:asciiTheme="majorBidi" w:hAnsiTheme="majorBidi" w:cstheme="majorBidi"/>
+                <w:sz w:val="24"/>
+                <w:szCs w:val="24"/>
+                <w:lang w:bidi="fa-IR"/>
+              </w:rPr>
+            </w:pPr>
+            <w:r>
+              <w:rPr>
+                <w:rFonts w:asciiTheme="majorBidi" w:hAnsiTheme="majorBidi" w:cstheme="majorBidi"/>
+                <w:sz w:val="24"/>
+                <w:szCs w:val="24"/>
+                <w:lang w:bidi="fa-IR"/>
+              </w:rPr>
+              <w:t>2 * 10 = 20</w:t>
+            </w:r>
+          </w:p>
+        </w:tc>
+        <w:tc>
+          <w:tcPr>
+            <w:tcW w:w="1710" w:type="dxa"/>
+          </w:tcPr>
+          <w:p>
+            <w:pPr>
+              <w:spacing w:before="0" w:after="160" w:line="259" w:lineRule="auto"/>
+              <w:jc w:val="center"/>
+              <w:cnfStyle w:val="000000100000" w:firstRow="0" w:lastRow="0" w:firstColumn="0" w:lastColumn="0" w:oddVBand="0" w:evenVBand="0" w:oddHBand="1" w:evenHBand="0" w:firstRowFirstColumn="0" w:firstRowLastColumn="0" w:lastRowFirstColumn="0" w:lastRowLastColumn="0"/>
+              <w:rPr>
+                <w:rFonts w:asciiTheme="majorBidi" w:hAnsiTheme="majorBidi" w:cstheme="majorBidi"/>
+                <w:sz w:val="24"/>
+                <w:szCs w:val="24"/>
+                <w:lang w:bidi="fa-IR"/>
+              </w:rPr>
+            </w:pPr>
+            <w:r>
+              <w:rPr>
+                <w:rFonts w:asciiTheme="majorBidi" w:hAnsiTheme="majorBidi" w:cstheme="majorBidi"/>
+                <w:sz w:val="24"/>
+                <w:szCs w:val="24"/>
+                <w:lang w:bidi="fa-IR"/>
+              </w:rPr>
+              <w:t>3 * 15 = 45</w:t>
+            </w:r>
+          </w:p>
+        </w:tc>
+        <w:tc>
+          <w:tcPr>
+            <w:tcW w:w="805" w:type="dxa"/>
+          </w:tcPr>
+          <w:p>
+            <w:pPr>
+              <w:spacing w:before="0" w:after="160" w:line="259" w:lineRule="auto"/>
+              <w:jc w:val="center"/>
+              <w:cnfStyle w:val="000000100000" w:firstRow="0" w:lastRow="0" w:firstColumn="0" w:lastColumn="0" w:oddVBand="0" w:evenVBand="0" w:oddHBand="1" w:evenHBand="0" w:firstRowFirstColumn="0" w:firstRowLastColumn="0" w:lastRowFirstColumn="0" w:lastRowLastColumn="0"/>
+              <w:rPr>
+                <w:rFonts w:asciiTheme="majorBidi" w:hAnsiTheme="majorBidi" w:cstheme="majorBidi"/>
+                <w:sz w:val="24"/>
+                <w:szCs w:val="24"/>
+                <w:lang w:bidi="fa-IR"/>
+              </w:rPr>
+            </w:pPr>
+            <w:r>
+              <w:rPr>
+                <w:rFonts w:asciiTheme="majorBidi" w:hAnsiTheme="majorBidi" w:cstheme="majorBidi"/>
+                <w:sz w:val="24"/>
+                <w:szCs w:val="24"/>
+                <w:lang w:bidi="fa-IR"/>
+              </w:rPr>
+              <w:t>100</w:t>
+            </w:r>
+          </w:p>
+        </w:tc>
+      </w:tr>
+      <w:tr>
+        <w:trPr>
+          <w:trHeight w:val="432"/>
+        </w:trPr>
+        <w:tc>
+          <w:tcPr>
+            <w:cnfStyle w:val="001000000000" w:firstRow="0" w:lastRow="0" w:firstColumn="1" w:lastColumn="0" w:oddVBand="0" w:evenVBand="0" w:oddHBand="0" w:evenHBand="0" w:firstRowFirstColumn="0" w:firstRowLastColumn="0" w:lastRowFirstColumn="0" w:lastRowLastColumn="0"/>
+            <w:tcW w:w="3498" w:type="dxa"/>
+          </w:tcPr>
+          <w:p>
+            <w:pPr>
+              <w:spacing w:before="0" w:after="160" w:line="259" w:lineRule="auto"/>
+              <w:jc w:val="center"/>
+              <w:rPr>
+                <w:rFonts w:asciiTheme="majorBidi" w:hAnsiTheme="majorBidi" w:cstheme="majorBidi"/>
+                <w:b w:val="0"/>
+                <w:bCs w:val="0"/>
+                <w:i/>
+                <w:iCs/>
+                <w:sz w:val="24"/>
+                <w:szCs w:val="24"/>
+                <w:lang w:bidi="fa-IR"/>
+              </w:rPr>
+            </w:pPr>
+            <w:r>
+              <w:rPr>
+                <w:rFonts w:asciiTheme="majorBidi" w:hAnsiTheme="majorBidi" w:cstheme="majorBidi"/>
+                <w:b w:val="0"/>
+                <w:bCs w:val="0"/>
+                <w:i/>
+                <w:iCs/>
+                <w:sz w:val="24"/>
+                <w:szCs w:val="24"/>
+                <w:lang w:bidi="fa-IR"/>
+              </w:rPr>
+              <w:t xml:space="preserve">External </w:t>
+            </w:r>
+            <w:r>
+              <w:rPr>
+                <w:rFonts w:asciiTheme="majorBidi" w:hAnsiTheme="majorBidi" w:cstheme="majorBidi"/>
+                <w:b w:val="0"/>
+                <w:bCs w:val="0"/>
+                <w:i/>
+                <w:iCs/>
+                <w:sz w:val="24"/>
+                <w:szCs w:val="24"/>
+                <w:lang w:bidi="fa-IR"/>
+              </w:rPr>
+              <w:t>I</w:t>
+            </w:r>
+            <w:r>
+              <w:rPr>
+                <w:rFonts w:asciiTheme="majorBidi" w:hAnsiTheme="majorBidi" w:cstheme="majorBidi"/>
+                <w:b w:val="0"/>
+                <w:bCs w:val="0"/>
+                <w:i/>
+                <w:iCs/>
+                <w:sz w:val="24"/>
+                <w:szCs w:val="24"/>
+                <w:lang w:bidi="fa-IR"/>
+              </w:rPr>
+              <w:t>nter</w:t>
+            </w:r>
+            <w:r>
+              <w:rPr>
+                <w:rFonts w:asciiTheme="majorBidi" w:hAnsiTheme="majorBidi" w:cstheme="majorBidi"/>
+                <w:b w:val="0"/>
+                <w:bCs w:val="0"/>
+                <w:i/>
+                <w:iCs/>
+                <w:sz w:val="24"/>
+                <w:szCs w:val="24"/>
+                <w:lang w:bidi="fa-IR"/>
+              </w:rPr>
+              <w:t>f</w:t>
+            </w:r>
+            <w:r>
+              <w:rPr>
+                <w:rFonts w:asciiTheme="majorBidi" w:hAnsiTheme="majorBidi" w:cstheme="majorBidi"/>
+                <w:b w:val="0"/>
+                <w:bCs w:val="0"/>
+                <w:i/>
+                <w:iCs/>
+                <w:sz w:val="24"/>
+                <w:szCs w:val="24"/>
+                <w:lang w:bidi="fa-IR"/>
+              </w:rPr>
+              <w:t>ace</w:t>
+            </w:r>
+            <w:r>
+              <w:rPr>
+                <w:rFonts w:asciiTheme="majorBidi" w:hAnsiTheme="majorBidi" w:cstheme="majorBidi"/>
+                <w:b w:val="0"/>
+                <w:bCs w:val="0"/>
+                <w:i/>
+                <w:iCs/>
+                <w:sz w:val="24"/>
+                <w:szCs w:val="24"/>
+                <w:lang w:bidi="fa-IR"/>
+              </w:rPr>
+              <w:t xml:space="preserve"> (EIF)</w:t>
+            </w:r>
+          </w:p>
+        </w:tc>
+        <w:tc>
+          <w:tcPr>
+            <w:tcW w:w="1627" w:type="dxa"/>
+          </w:tcPr>
+          <w:p>
+            <w:pPr>
+              <w:spacing w:before="0" w:after="160" w:line="259" w:lineRule="auto"/>
+              <w:jc w:val="center"/>
+              <w:cnfStyle w:val="000000000000" w:firstRow="0" w:lastRow="0" w:firstColumn="0" w:lastColumn="0" w:oddVBand="0" w:evenVBand="0" w:oddHBand="0" w:evenHBand="0" w:firstRowFirstColumn="0" w:firstRowLastColumn="0" w:lastRowFirstColumn="0" w:lastRowLastColumn="0"/>
+              <w:rPr>
+                <w:rFonts w:asciiTheme="majorBidi" w:hAnsiTheme="majorBidi" w:cstheme="majorBidi"/>
+                <w:sz w:val="24"/>
+                <w:szCs w:val="24"/>
+                <w:lang w:bidi="fa-IR"/>
+              </w:rPr>
+            </w:pPr>
+            <w:r>
+              <w:rPr>
+                <w:rFonts w:asciiTheme="majorBidi" w:hAnsiTheme="majorBidi" w:cstheme="majorBidi"/>
+                <w:sz w:val="24"/>
+                <w:szCs w:val="24"/>
+                <w:lang w:bidi="fa-IR"/>
+              </w:rPr>
+              <w:t>3 * 5 = 15</w:t>
+            </w:r>
+          </w:p>
+        </w:tc>
+        <w:tc>
+          <w:tcPr>
+            <w:tcW w:w="1710" w:type="dxa"/>
+          </w:tcPr>
+          <w:p>
+            <w:pPr>
+              <w:spacing w:before="0" w:after="160" w:line="259" w:lineRule="auto"/>
+              <w:jc w:val="center"/>
+              <w:cnfStyle w:val="000000000000" w:firstRow="0" w:lastRow="0" w:firstColumn="0" w:lastColumn="0" w:oddVBand="0" w:evenVBand="0" w:oddHBand="0" w:evenHBand="0" w:firstRowFirstColumn="0" w:firstRowLastColumn="0" w:lastRowFirstColumn="0" w:lastRowLastColumn="0"/>
+              <w:rPr>
+                <w:rFonts w:asciiTheme="majorBidi" w:hAnsiTheme="majorBidi" w:cstheme="majorBidi"/>
+                <w:sz w:val="24"/>
+                <w:szCs w:val="24"/>
+                <w:lang w:bidi="fa-IR"/>
+              </w:rPr>
+            </w:pPr>
+            <w:r>
+              <w:rPr>
+                <w:rFonts w:asciiTheme="majorBidi" w:hAnsiTheme="majorBidi" w:cstheme="majorBidi"/>
+                <w:sz w:val="24"/>
+                <w:szCs w:val="24"/>
+                <w:lang w:bidi="fa-IR"/>
+              </w:rPr>
+              <w:t>6 * 7 = 42</w:t>
+            </w:r>
+          </w:p>
+        </w:tc>
+        <w:tc>
+          <w:tcPr>
+            <w:tcW w:w="1710" w:type="dxa"/>
+          </w:tcPr>
+          <w:p>
+            <w:pPr>
+              <w:spacing w:before="0" w:after="160" w:line="259" w:lineRule="auto"/>
+              <w:jc w:val="center"/>
+              <w:cnfStyle w:val="000000000000" w:firstRow="0" w:lastRow="0" w:firstColumn="0" w:lastColumn="0" w:oddVBand="0" w:evenVBand="0" w:oddHBand="0" w:evenHBand="0" w:firstRowFirstColumn="0" w:firstRowLastColumn="0" w:lastRowFirstColumn="0" w:lastRowLastColumn="0"/>
+              <w:rPr>
+                <w:rFonts w:asciiTheme="majorBidi" w:hAnsiTheme="majorBidi" w:cstheme="majorBidi"/>
+                <w:sz w:val="24"/>
+                <w:szCs w:val="24"/>
+                <w:lang w:bidi="fa-IR"/>
+              </w:rPr>
+            </w:pPr>
+            <w:r>
+              <w:rPr>
+                <w:rFonts w:asciiTheme="majorBidi" w:hAnsiTheme="majorBidi" w:cstheme="majorBidi"/>
+                <w:sz w:val="24"/>
+                <w:szCs w:val="24"/>
+                <w:lang w:bidi="fa-IR"/>
+              </w:rPr>
+              <w:t>3 * 10 = 30</w:t>
+            </w:r>
+          </w:p>
+        </w:tc>
+        <w:tc>
+          <w:tcPr>
+            <w:tcW w:w="805" w:type="dxa"/>
+          </w:tcPr>
+          <w:p>
+            <w:pPr>
+              <w:spacing w:before="0" w:after="160" w:line="259" w:lineRule="auto"/>
+              <w:jc w:val="center"/>
+              <w:cnfStyle w:val="000000000000" w:firstRow="0" w:lastRow="0" w:firstColumn="0" w:lastColumn="0" w:oddVBand="0" w:evenVBand="0" w:oddHBand="0" w:evenHBand="0" w:firstRowFirstColumn="0" w:firstRowLastColumn="0" w:lastRowFirstColumn="0" w:lastRowLastColumn="0"/>
+              <w:rPr>
+                <w:rFonts w:asciiTheme="majorBidi" w:hAnsiTheme="majorBidi" w:cstheme="majorBidi"/>
+                <w:sz w:val="24"/>
+                <w:szCs w:val="24"/>
+                <w:lang w:bidi="fa-IR"/>
+              </w:rPr>
+            </w:pPr>
+            <w:r>
+              <w:rPr>
+                <w:rFonts w:asciiTheme="majorBidi" w:hAnsiTheme="majorBidi" w:cstheme="majorBidi"/>
+                <w:sz w:val="24"/>
+                <w:szCs w:val="24"/>
+                <w:lang w:bidi="fa-IR"/>
+              </w:rPr>
+              <w:t>87</w:t>
+            </w:r>
+          </w:p>
+        </w:tc>
+      </w:tr>
+      <w:tr>
+        <w:trPr>
+          <w:cnfStyle w:val="000000100000" w:firstRow="0" w:lastRow="0" w:firstColumn="0" w:lastColumn="0" w:oddVBand="0" w:evenVBand="0" w:oddHBand="1" w:evenHBand="0" w:firstRowFirstColumn="0" w:firstRowLastColumn="0" w:lastRowFirstColumn="0" w:lastRowLastColumn="0"/>
+          <w:trHeight w:val="432"/>
+        </w:trPr>
+        <w:tc>
+          <w:tcPr>
+            <w:cnfStyle w:val="001000000000" w:firstRow="0" w:lastRow="0" w:firstColumn="1" w:lastColumn="0" w:oddVBand="0" w:evenVBand="0" w:oddHBand="0" w:evenHBand="0" w:firstRowFirstColumn="0" w:firstRowLastColumn="0" w:lastRowFirstColumn="0" w:lastRowLastColumn="0"/>
+            <w:tcW w:w="3498" w:type="dxa"/>
+          </w:tcPr>
+          <w:p>
+            <w:pPr>
+              <w:spacing w:before="0" w:after="160" w:line="259" w:lineRule="auto"/>
+              <w:jc w:val="center"/>
+              <w:rPr>
+                <w:rFonts w:asciiTheme="majorBidi" w:hAnsiTheme="majorBidi" w:cstheme="majorBidi"/>
+                <w:b w:val="0"/>
+                <w:bCs w:val="0"/>
+                <w:i/>
+                <w:iCs/>
+                <w:sz w:val="24"/>
+                <w:szCs w:val="24"/>
+                <w:lang w:bidi="fa-IR"/>
+              </w:rPr>
+            </w:pPr>
+            <w:r>
+              <w:rPr>
+                <w:rFonts w:asciiTheme="majorBidi" w:hAnsiTheme="majorBidi" w:cstheme="majorBidi"/>
+                <w:b w:val="0"/>
+                <w:bCs w:val="0"/>
+                <w:i/>
+                <w:iCs/>
+                <w:sz w:val="24"/>
+                <w:szCs w:val="24"/>
+                <w:lang w:bidi="fa-IR"/>
+              </w:rPr>
+              <w:t xml:space="preserve">External </w:t>
+            </w:r>
+            <w:r>
+              <w:rPr>
+                <w:rFonts w:asciiTheme="majorBidi" w:hAnsiTheme="majorBidi" w:cstheme="majorBidi"/>
+                <w:b w:val="0"/>
+                <w:bCs w:val="0"/>
+                <w:i/>
+                <w:iCs/>
+                <w:sz w:val="24"/>
+                <w:szCs w:val="24"/>
+                <w:lang w:bidi="fa-IR"/>
+              </w:rPr>
+              <w:t>I</w:t>
+            </w:r>
+            <w:r>
+              <w:rPr>
+                <w:rFonts w:asciiTheme="majorBidi" w:hAnsiTheme="majorBidi" w:cstheme="majorBidi"/>
+                <w:b w:val="0"/>
+                <w:bCs w:val="0"/>
+                <w:i/>
+                <w:iCs/>
+                <w:sz w:val="24"/>
+                <w:szCs w:val="24"/>
+                <w:lang w:bidi="fa-IR"/>
+              </w:rPr>
+              <w:t>nput</w:t>
+            </w:r>
+            <w:r>
+              <w:rPr>
+                <w:rFonts w:asciiTheme="majorBidi" w:hAnsiTheme="majorBidi" w:cstheme="majorBidi"/>
+                <w:b w:val="0"/>
+                <w:bCs w:val="0"/>
+                <w:i/>
+                <w:iCs/>
+                <w:sz w:val="24"/>
+                <w:szCs w:val="24"/>
+                <w:lang w:bidi="fa-IR"/>
+              </w:rPr>
+              <w:t xml:space="preserve"> (EI)</w:t>
+            </w:r>
+          </w:p>
+        </w:tc>
+        <w:tc>
+          <w:tcPr>
+            <w:tcW w:w="1627" w:type="dxa"/>
+          </w:tcPr>
+          <w:p>
+            <w:pPr>
+              <w:spacing w:before="0" w:after="160" w:line="259" w:lineRule="auto"/>
+              <w:jc w:val="center"/>
+              <w:cnfStyle w:val="000000100000" w:firstRow="0" w:lastRow="0" w:firstColumn="0" w:lastColumn="0" w:oddVBand="0" w:evenVBand="0" w:oddHBand="1" w:evenHBand="0" w:firstRowFirstColumn="0" w:firstRowLastColumn="0" w:lastRowFirstColumn="0" w:lastRowLastColumn="0"/>
+              <w:rPr>
+                <w:rFonts w:asciiTheme="majorBidi" w:hAnsiTheme="majorBidi" w:cstheme="majorBidi"/>
+                <w:sz w:val="24"/>
+                <w:szCs w:val="24"/>
+                <w:lang w:bidi="fa-IR"/>
+              </w:rPr>
+            </w:pPr>
+            <w:r>
+              <w:rPr>
+                <w:rFonts w:asciiTheme="majorBidi" w:hAnsiTheme="majorBidi" w:cstheme="majorBidi"/>
+                <w:sz w:val="24"/>
+                <w:szCs w:val="24"/>
+                <w:lang w:bidi="fa-IR"/>
+              </w:rPr>
+              <w:t>6 * 3 = 18</w:t>
+            </w:r>
+          </w:p>
+        </w:tc>
+        <w:tc>
+          <w:tcPr>
+            <w:tcW w:w="1710" w:type="dxa"/>
+          </w:tcPr>
+          <w:p>
+            <w:pPr>
+              <w:spacing w:before="0" w:after="160" w:line="259" w:lineRule="auto"/>
+              <w:jc w:val="center"/>
+              <w:cnfStyle w:val="000000100000" w:firstRow="0" w:lastRow="0" w:firstColumn="0" w:lastColumn="0" w:oddVBand="0" w:evenVBand="0" w:oddHBand="1" w:evenHBand="0" w:firstRowFirstColumn="0" w:firstRowLastColumn="0" w:lastRowFirstColumn="0" w:lastRowLastColumn="0"/>
+              <w:rPr>
+                <w:rFonts w:asciiTheme="majorBidi" w:hAnsiTheme="majorBidi" w:cstheme="majorBidi"/>
+                <w:sz w:val="24"/>
+                <w:szCs w:val="24"/>
+                <w:lang w:bidi="fa-IR"/>
+              </w:rPr>
+            </w:pPr>
+            <w:r>
+              <w:rPr>
+                <w:rFonts w:asciiTheme="majorBidi" w:hAnsiTheme="majorBidi" w:cstheme="majorBidi"/>
+                <w:sz w:val="24"/>
+                <w:szCs w:val="24"/>
+                <w:lang w:bidi="fa-IR"/>
+              </w:rPr>
+              <w:t>4 * 4 = 16</w:t>
+            </w:r>
+          </w:p>
+        </w:tc>
+        <w:tc>
+          <w:tcPr>
+            <w:tcW w:w="1710" w:type="dxa"/>
+          </w:tcPr>
+          <w:p>
+            <w:pPr>
+              <w:spacing w:before="0" w:after="160" w:line="259" w:lineRule="auto"/>
+              <w:jc w:val="center"/>
+              <w:cnfStyle w:val="000000100000" w:firstRow="0" w:lastRow="0" w:firstColumn="0" w:lastColumn="0" w:oddVBand="0" w:evenVBand="0" w:oddHBand="1" w:evenHBand="0" w:firstRowFirstColumn="0" w:firstRowLastColumn="0" w:lastRowFirstColumn="0" w:lastRowLastColumn="0"/>
+              <w:rPr>
+                <w:rFonts w:asciiTheme="majorBidi" w:hAnsiTheme="majorBidi" w:cstheme="majorBidi"/>
+                <w:sz w:val="24"/>
+                <w:szCs w:val="24"/>
+                <w:lang w:bidi="fa-IR"/>
+              </w:rPr>
+            </w:pPr>
+            <w:r>
+              <w:rPr>
+                <w:rFonts w:asciiTheme="majorBidi" w:hAnsiTheme="majorBidi" w:cstheme="majorBidi"/>
+                <w:sz w:val="24"/>
+                <w:szCs w:val="24"/>
+                <w:lang w:bidi="fa-IR"/>
+              </w:rPr>
+              <w:t>5 * 6 = 30</w:t>
+            </w:r>
+          </w:p>
+        </w:tc>
+        <w:tc>
+          <w:tcPr>
+            <w:tcW w:w="805" w:type="dxa"/>
+          </w:tcPr>
+          <w:p>
+            <w:pPr>
+              <w:spacing w:before="0" w:after="160" w:line="259" w:lineRule="auto"/>
+              <w:jc w:val="center"/>
+              <w:cnfStyle w:val="000000100000" w:firstRow="0" w:lastRow="0" w:firstColumn="0" w:lastColumn="0" w:oddVBand="0" w:evenVBand="0" w:oddHBand="1" w:evenHBand="0" w:firstRowFirstColumn="0" w:firstRowLastColumn="0" w:lastRowFirstColumn="0" w:lastRowLastColumn="0"/>
+              <w:rPr>
+                <w:rFonts w:asciiTheme="majorBidi" w:hAnsiTheme="majorBidi" w:cstheme="majorBidi"/>
+                <w:sz w:val="24"/>
+                <w:szCs w:val="24"/>
+                <w:lang w:bidi="fa-IR"/>
+              </w:rPr>
+            </w:pPr>
+            <w:r>
+              <w:rPr>
+                <w:rFonts w:asciiTheme="majorBidi" w:hAnsiTheme="majorBidi" w:cstheme="majorBidi"/>
+                <w:sz w:val="24"/>
+                <w:szCs w:val="24"/>
+                <w:lang w:bidi="fa-IR"/>
+              </w:rPr>
+              <w:t>64</w:t>
+            </w:r>
+          </w:p>
+        </w:tc>
+      </w:tr>
+      <w:tr>
+        <w:trPr>
+          <w:trHeight w:val="432"/>
+        </w:trPr>
+        <w:tc>
+          <w:tcPr>
+            <w:cnfStyle w:val="001000000000" w:firstRow="0" w:lastRow="0" w:firstColumn="1" w:lastColumn="0" w:oddVBand="0" w:evenVBand="0" w:oddHBand="0" w:evenHBand="0" w:firstRowFirstColumn="0" w:firstRowLastColumn="0" w:lastRowFirstColumn="0" w:lastRowLastColumn="0"/>
+            <w:tcW w:w="3498" w:type="dxa"/>
+          </w:tcPr>
+          <w:p>
+            <w:pPr>
+              <w:spacing w:before="0" w:after="160" w:line="259" w:lineRule="auto"/>
+              <w:jc w:val="center"/>
+              <w:rPr>
+                <w:rFonts w:asciiTheme="majorBidi" w:hAnsiTheme="majorBidi" w:cstheme="majorBidi"/>
+                <w:b w:val="0"/>
+                <w:bCs w:val="0"/>
+                <w:i/>
+                <w:iCs/>
+                <w:sz w:val="24"/>
+                <w:szCs w:val="24"/>
+                <w:lang w:bidi="fa-IR"/>
+              </w:rPr>
+            </w:pPr>
+            <w:r>
+              <w:rPr>
+                <w:rFonts w:asciiTheme="majorBidi" w:hAnsiTheme="majorBidi" w:cstheme="majorBidi"/>
+                <w:b w:val="0"/>
+                <w:bCs w:val="0"/>
+                <w:i/>
+                <w:iCs/>
+                <w:sz w:val="24"/>
+                <w:szCs w:val="24"/>
+                <w:lang w:bidi="fa-IR"/>
+              </w:rPr>
+              <w:t>External Output (EO)</w:t>
+            </w:r>
+          </w:p>
+        </w:tc>
+        <w:tc>
+          <w:tcPr>
+            <w:tcW w:w="1627" w:type="dxa"/>
+          </w:tcPr>
+          <w:p>
+            <w:pPr>
+              <w:spacing w:before="0" w:after="160" w:line="259" w:lineRule="auto"/>
+              <w:jc w:val="center"/>
+              <w:cnfStyle w:val="000000000000" w:firstRow="0" w:lastRow="0" w:firstColumn="0" w:lastColumn="0" w:oddVBand="0" w:evenVBand="0" w:oddHBand="0" w:evenHBand="0" w:firstRowFirstColumn="0" w:firstRowLastColumn="0" w:lastRowFirstColumn="0" w:lastRowLastColumn="0"/>
+              <w:rPr>
+                <w:rFonts w:asciiTheme="majorBidi" w:hAnsiTheme="majorBidi" w:cstheme="majorBidi"/>
+                <w:sz w:val="24"/>
+                <w:szCs w:val="24"/>
+                <w:lang w:bidi="fa-IR"/>
+              </w:rPr>
+            </w:pPr>
+            <w:r>
+              <w:rPr>
+                <w:rFonts w:asciiTheme="majorBidi" w:hAnsiTheme="majorBidi" w:cstheme="majorBidi"/>
+                <w:sz w:val="24"/>
+                <w:szCs w:val="24"/>
+                <w:lang w:bidi="fa-IR"/>
+              </w:rPr>
+              <w:t>6 * 4 = 24</w:t>
+            </w:r>
+          </w:p>
+        </w:tc>
+        <w:tc>
+          <w:tcPr>
+            <w:tcW w:w="1710" w:type="dxa"/>
+          </w:tcPr>
+          <w:p>
+            <w:pPr>
+              <w:spacing w:before="0" w:after="160" w:line="259" w:lineRule="auto"/>
+              <w:jc w:val="center"/>
+              <w:cnfStyle w:val="000000000000" w:firstRow="0" w:lastRow="0" w:firstColumn="0" w:lastColumn="0" w:oddVBand="0" w:evenVBand="0" w:oddHBand="0" w:evenHBand="0" w:firstRowFirstColumn="0" w:firstRowLastColumn="0" w:lastRowFirstColumn="0" w:lastRowLastColumn="0"/>
+              <w:rPr>
+                <w:rFonts w:asciiTheme="majorBidi" w:hAnsiTheme="majorBidi" w:cstheme="majorBidi"/>
+                <w:sz w:val="24"/>
+                <w:szCs w:val="24"/>
+                <w:lang w:bidi="fa-IR"/>
+              </w:rPr>
+            </w:pPr>
+            <w:r>
+              <w:rPr>
+                <w:rFonts w:asciiTheme="majorBidi" w:hAnsiTheme="majorBidi" w:cstheme="majorBidi"/>
+                <w:sz w:val="24"/>
+                <w:szCs w:val="24"/>
+                <w:lang w:bidi="fa-IR"/>
+              </w:rPr>
+              <w:t>4 * 5 = 20</w:t>
+            </w:r>
+          </w:p>
+        </w:tc>
+        <w:tc>
+          <w:tcPr>
+            <w:tcW w:w="1710" w:type="dxa"/>
+          </w:tcPr>
+          <w:p>
+            <w:pPr>
+              <w:spacing w:before="0" w:after="160" w:line="259" w:lineRule="auto"/>
+              <w:jc w:val="center"/>
+              <w:cnfStyle w:val="000000000000" w:firstRow="0" w:lastRow="0" w:firstColumn="0" w:lastColumn="0" w:oddVBand="0" w:evenVBand="0" w:oddHBand="0" w:evenHBand="0" w:firstRowFirstColumn="0" w:firstRowLastColumn="0" w:lastRowFirstColumn="0" w:lastRowLastColumn="0"/>
+              <w:rPr>
+                <w:rFonts w:asciiTheme="majorBidi" w:hAnsiTheme="majorBidi" w:cstheme="majorBidi"/>
+                <w:sz w:val="24"/>
+                <w:szCs w:val="24"/>
+                <w:lang w:bidi="fa-IR"/>
+              </w:rPr>
+            </w:pPr>
+            <w:r>
+              <w:rPr>
+                <w:rFonts w:asciiTheme="majorBidi" w:hAnsiTheme="majorBidi" w:cstheme="majorBidi"/>
+                <w:sz w:val="24"/>
+                <w:szCs w:val="24"/>
+                <w:lang w:bidi="fa-IR"/>
+              </w:rPr>
+              <w:t>3 * 7 = 21</w:t>
+            </w:r>
+          </w:p>
+        </w:tc>
+        <w:tc>
+          <w:tcPr>
+            <w:tcW w:w="805" w:type="dxa"/>
+          </w:tcPr>
+          <w:p>
+            <w:pPr>
+              <w:spacing w:before="0" w:after="160" w:line="259" w:lineRule="auto"/>
+              <w:jc w:val="center"/>
+              <w:cnfStyle w:val="000000000000" w:firstRow="0" w:lastRow="0" w:firstColumn="0" w:lastColumn="0" w:oddVBand="0" w:evenVBand="0" w:oddHBand="0" w:evenHBand="0" w:firstRowFirstColumn="0" w:firstRowLastColumn="0" w:lastRowFirstColumn="0" w:lastRowLastColumn="0"/>
+              <w:rPr>
+                <w:rFonts w:asciiTheme="majorBidi" w:hAnsiTheme="majorBidi" w:cstheme="majorBidi"/>
+                <w:sz w:val="24"/>
+                <w:szCs w:val="24"/>
+                <w:lang w:bidi="fa-IR"/>
+              </w:rPr>
+            </w:pPr>
+            <w:r>
+              <w:rPr>
+                <w:rFonts w:asciiTheme="majorBidi" w:hAnsiTheme="majorBidi" w:cstheme="majorBidi"/>
+                <w:sz w:val="24"/>
+                <w:szCs w:val="24"/>
+                <w:lang w:bidi="fa-IR"/>
+              </w:rPr>
+              <w:t>65</w:t>
+            </w:r>
+          </w:p>
+        </w:tc>
+      </w:tr>
+      <w:tr>
+        <w:trPr>
+          <w:cnfStyle w:val="000000100000" w:firstRow="0" w:lastRow="0" w:firstColumn="0" w:lastColumn="0" w:oddVBand="0" w:evenVBand="0" w:oddHBand="1" w:evenHBand="0" w:firstRowFirstColumn="0" w:firstRowLastColumn="0" w:lastRowFirstColumn="0" w:lastRowLastColumn="0"/>
+          <w:trHeight w:val="432"/>
+        </w:trPr>
+        <w:tc>
+          <w:tcPr>
+            <w:cnfStyle w:val="001000000000" w:firstRow="0" w:lastRow="0" w:firstColumn="1" w:lastColumn="0" w:oddVBand="0" w:evenVBand="0" w:oddHBand="0" w:evenHBand="0" w:firstRowFirstColumn="0" w:firstRowLastColumn="0" w:lastRowFirstColumn="0" w:lastRowLastColumn="0"/>
+            <w:tcW w:w="3498" w:type="dxa"/>
+          </w:tcPr>
+          <w:p>
+            <w:pPr>
+              <w:spacing w:before="0" w:after="160" w:line="259" w:lineRule="auto"/>
+              <w:jc w:val="center"/>
+              <w:rPr>
+                <w:rFonts w:asciiTheme="majorBidi" w:hAnsiTheme="majorBidi" w:cstheme="majorBidi" w:hint="cs"/>
+                <w:b w:val="0"/>
+                <w:bCs w:val="0"/>
+                <w:i/>
+                <w:iCs/>
+                <w:sz w:val="24"/>
+                <w:szCs w:val="24"/>
+                <w:rtl/>
+                <w:lang w:bidi="fa-IR"/>
+              </w:rPr>
+            </w:pPr>
+            <w:r>
+              <w:rPr>
+                <w:rFonts w:asciiTheme="majorBidi" w:hAnsiTheme="majorBidi" w:cstheme="majorBidi"/>
+                <w:b w:val="0"/>
+                <w:bCs w:val="0"/>
+                <w:i/>
+                <w:iCs/>
+                <w:sz w:val="24"/>
+                <w:szCs w:val="24"/>
+                <w:lang w:bidi="fa-IR"/>
+              </w:rPr>
+              <w:t>External Question (EQ)</w:t>
+            </w:r>
+          </w:p>
+        </w:tc>
+        <w:tc>
+          <w:tcPr>
+            <w:tcW w:w="1627" w:type="dxa"/>
+          </w:tcPr>
+          <w:p>
+            <w:pPr>
+              <w:spacing w:before="0" w:after="160" w:line="259" w:lineRule="auto"/>
+              <w:jc w:val="center"/>
+              <w:cnfStyle w:val="000000100000" w:firstRow="0" w:lastRow="0" w:firstColumn="0" w:lastColumn="0" w:oddVBand="0" w:evenVBand="0" w:oddHBand="1" w:evenHBand="0" w:firstRowFirstColumn="0" w:firstRowLastColumn="0" w:lastRowFirstColumn="0" w:lastRowLastColumn="0"/>
+              <w:rPr>
+                <w:rFonts w:asciiTheme="majorBidi" w:hAnsiTheme="majorBidi" w:cstheme="majorBidi"/>
+                <w:sz w:val="24"/>
+                <w:szCs w:val="24"/>
+                <w:lang w:bidi="fa-IR"/>
+              </w:rPr>
+            </w:pPr>
+            <w:r>
+              <w:rPr>
+                <w:rFonts w:asciiTheme="majorBidi" w:hAnsiTheme="majorBidi" w:cstheme="majorBidi"/>
+                <w:sz w:val="24"/>
+                <w:szCs w:val="24"/>
+                <w:lang w:bidi="fa-IR"/>
+              </w:rPr>
+              <w:t>3 * 3 = 9</w:t>
+            </w:r>
+          </w:p>
+        </w:tc>
+        <w:tc>
+          <w:tcPr>
+            <w:tcW w:w="1710" w:type="dxa"/>
+          </w:tcPr>
+          <w:p>
+            <w:pPr>
+              <w:spacing w:before="0" w:after="160" w:line="259" w:lineRule="auto"/>
+              <w:jc w:val="center"/>
+              <w:cnfStyle w:val="000000100000" w:firstRow="0" w:lastRow="0" w:firstColumn="0" w:lastColumn="0" w:oddVBand="0" w:evenVBand="0" w:oddHBand="1" w:evenHBand="0" w:firstRowFirstColumn="0" w:firstRowLastColumn="0" w:lastRowFirstColumn="0" w:lastRowLastColumn="0"/>
+              <w:rPr>
+                <w:rFonts w:asciiTheme="majorBidi" w:hAnsiTheme="majorBidi" w:cstheme="majorBidi"/>
+                <w:sz w:val="24"/>
+                <w:szCs w:val="24"/>
+                <w:lang w:bidi="fa-IR"/>
+              </w:rPr>
+            </w:pPr>
+            <w:r>
+              <w:rPr>
+                <w:rFonts w:asciiTheme="majorBidi" w:hAnsiTheme="majorBidi" w:cstheme="majorBidi"/>
+                <w:sz w:val="24"/>
+                <w:szCs w:val="24"/>
+                <w:lang w:bidi="fa-IR"/>
+              </w:rPr>
+              <w:t>4 * 4 = 16</w:t>
+            </w:r>
+          </w:p>
+        </w:tc>
+        <w:tc>
+          <w:tcPr>
+            <w:tcW w:w="1710" w:type="dxa"/>
+          </w:tcPr>
+          <w:p>
+            <w:pPr>
+              <w:spacing w:before="0" w:after="160" w:line="259" w:lineRule="auto"/>
+              <w:jc w:val="center"/>
+              <w:cnfStyle w:val="000000100000" w:firstRow="0" w:lastRow="0" w:firstColumn="0" w:lastColumn="0" w:oddVBand="0" w:evenVBand="0" w:oddHBand="1" w:evenHBand="0" w:firstRowFirstColumn="0" w:firstRowLastColumn="0" w:lastRowFirstColumn="0" w:lastRowLastColumn="0"/>
+              <w:rPr>
+                <w:rFonts w:asciiTheme="majorBidi" w:hAnsiTheme="majorBidi" w:cstheme="majorBidi"/>
+                <w:sz w:val="24"/>
+                <w:szCs w:val="24"/>
+                <w:lang w:bidi="fa-IR"/>
+              </w:rPr>
+            </w:pPr>
+            <w:r>
+              <w:rPr>
+                <w:rFonts w:asciiTheme="majorBidi" w:hAnsiTheme="majorBidi" w:cstheme="majorBidi"/>
+                <w:sz w:val="24"/>
+                <w:szCs w:val="24"/>
+                <w:lang w:bidi="fa-IR"/>
+              </w:rPr>
+              <w:t>3 * 6 = 18</w:t>
+            </w:r>
+          </w:p>
+        </w:tc>
+        <w:tc>
+          <w:tcPr>
+            <w:tcW w:w="805" w:type="dxa"/>
+          </w:tcPr>
+          <w:p>
+            <w:pPr>
+              <w:spacing w:before="0" w:after="160" w:line="259" w:lineRule="auto"/>
+              <w:jc w:val="center"/>
+              <w:cnfStyle w:val="000000100000" w:firstRow="0" w:lastRow="0" w:firstColumn="0" w:lastColumn="0" w:oddVBand="0" w:evenVBand="0" w:oddHBand="1" w:evenHBand="0" w:firstRowFirstColumn="0" w:firstRowLastColumn="0" w:lastRowFirstColumn="0" w:lastRowLastColumn="0"/>
+              <w:rPr>
+                <w:rFonts w:asciiTheme="majorBidi" w:hAnsiTheme="majorBidi" w:cstheme="majorBidi"/>
+                <w:sz w:val="24"/>
+                <w:szCs w:val="24"/>
+                <w:lang w:bidi="fa-IR"/>
+              </w:rPr>
+            </w:pPr>
+            <w:r>
+              <w:rPr>
+                <w:rFonts w:asciiTheme="majorBidi" w:hAnsiTheme="majorBidi" w:cstheme="majorBidi"/>
+                <w:sz w:val="24"/>
+                <w:szCs w:val="24"/>
+                <w:lang w:bidi="fa-IR"/>
+              </w:rPr>
+              <w:t>43</w:t>
+            </w:r>
+          </w:p>
+        </w:tc>
+      </w:tr>
+      <w:tr>
+        <w:trPr>
+          <w:trHeight w:val="432"/>
+        </w:trPr>
+        <w:tc>
+          <w:tcPr>
+            <w:cnfStyle w:val="001000000000" w:firstRow="0" w:lastRow="0" w:firstColumn="1" w:lastColumn="0" w:oddVBand="0" w:evenVBand="0" w:oddHBand="0" w:evenHBand="0" w:firstRowFirstColumn="0" w:firstRowLastColumn="0" w:lastRowFirstColumn="0" w:lastRowLastColumn="0"/>
+            <w:tcW w:w="3498" w:type="dxa"/>
+          </w:tcPr>
+          <w:p>
+            <w:pPr>
+              <w:spacing w:before="0" w:after="160" w:line="259" w:lineRule="auto"/>
+              <w:jc w:val="center"/>
+              <w:rPr>
+                <w:rFonts w:asciiTheme="majorBidi" w:hAnsiTheme="majorBidi" w:cstheme="majorBidi"/>
+                <w:b w:val="0"/>
+                <w:bCs w:val="0"/>
+                <w:i/>
+                <w:iCs/>
+                <w:sz w:val="24"/>
+                <w:szCs w:val="24"/>
+                <w:lang w:bidi="fa-IR"/>
+              </w:rPr>
+            </w:pPr>
+            <w:r>
+              <w:rPr>
+                <w:rFonts w:asciiTheme="majorBidi" w:hAnsiTheme="majorBidi" w:cstheme="majorBidi"/>
+                <w:b w:val="0"/>
+                <w:bCs w:val="0"/>
+                <w:i/>
+                <w:iCs/>
+                <w:sz w:val="24"/>
+                <w:szCs w:val="24"/>
+                <w:lang w:bidi="fa-IR"/>
+              </w:rPr>
+              <w:t>UAF</w:t>
+            </w:r>
+          </w:p>
+        </w:tc>
+        <w:tc>
+          <w:tcPr>
+            <w:tcW w:w="1627" w:type="dxa"/>
+          </w:tcPr>
+          <w:p>
+            <w:pPr>
+              <w:spacing w:before="0" w:after="160" w:line="259" w:lineRule="auto"/>
+              <w:jc w:val="center"/>
+              <w:cnfStyle w:val="000000000000" w:firstRow="0" w:lastRow="0" w:firstColumn="0" w:lastColumn="0" w:oddVBand="0" w:evenVBand="0" w:oddHBand="0" w:evenHBand="0" w:firstRowFirstColumn="0" w:firstRowLastColumn="0" w:lastRowFirstColumn="0" w:lastRowLastColumn="0"/>
+              <w:rPr>
+                <w:rFonts w:asciiTheme="majorBidi" w:hAnsiTheme="majorBidi" w:cstheme="majorBidi"/>
+                <w:sz w:val="24"/>
+                <w:szCs w:val="24"/>
+                <w:lang w:bidi="fa-IR"/>
+              </w:rPr>
+            </w:pPr>
+            <w:r>
+              <w:rPr>
+                <w:rFonts w:asciiTheme="majorBidi" w:hAnsiTheme="majorBidi" w:cstheme="majorBidi"/>
+                <w:sz w:val="24"/>
+                <w:szCs w:val="24"/>
+                <w:lang w:bidi="fa-IR"/>
+              </w:rPr>
+              <w:t>101</w:t>
+            </w:r>
+          </w:p>
+        </w:tc>
+        <w:tc>
+          <w:tcPr>
+            <w:tcW w:w="1710" w:type="dxa"/>
+          </w:tcPr>
+          <w:p>
+            <w:pPr>
+              <w:spacing w:before="0" w:after="160" w:line="259" w:lineRule="auto"/>
+              <w:jc w:val="center"/>
+              <w:cnfStyle w:val="000000000000" w:firstRow="0" w:lastRow="0" w:firstColumn="0" w:lastColumn="0" w:oddVBand="0" w:evenVBand="0" w:oddHBand="0" w:evenHBand="0" w:firstRowFirstColumn="0" w:firstRowLastColumn="0" w:lastRowFirstColumn="0" w:lastRowLastColumn="0"/>
+              <w:rPr>
+                <w:rFonts w:asciiTheme="majorBidi" w:hAnsiTheme="majorBidi" w:cstheme="majorBidi"/>
+                <w:sz w:val="24"/>
+                <w:szCs w:val="24"/>
+                <w:lang w:bidi="fa-IR"/>
+              </w:rPr>
+            </w:pPr>
+            <w:r>
+              <w:rPr>
+                <w:rFonts w:asciiTheme="majorBidi" w:hAnsiTheme="majorBidi" w:cstheme="majorBidi"/>
+                <w:sz w:val="24"/>
+                <w:szCs w:val="24"/>
+                <w:lang w:bidi="fa-IR"/>
+              </w:rPr>
+              <w:t>114</w:t>
+            </w:r>
+          </w:p>
+        </w:tc>
+        <w:tc>
+          <w:tcPr>
+            <w:tcW w:w="1710" w:type="dxa"/>
+          </w:tcPr>
+          <w:p>
+            <w:pPr>
+              <w:spacing w:before="0" w:after="160" w:line="259" w:lineRule="auto"/>
+              <w:jc w:val="center"/>
+              <w:cnfStyle w:val="000000000000" w:firstRow="0" w:lastRow="0" w:firstColumn="0" w:lastColumn="0" w:oddVBand="0" w:evenVBand="0" w:oddHBand="0" w:evenHBand="0" w:firstRowFirstColumn="0" w:firstRowLastColumn="0" w:lastRowFirstColumn="0" w:lastRowLastColumn="0"/>
+              <w:rPr>
+                <w:rFonts w:asciiTheme="majorBidi" w:hAnsiTheme="majorBidi" w:cstheme="majorBidi"/>
+                <w:sz w:val="24"/>
+                <w:szCs w:val="24"/>
+                <w:lang w:bidi="fa-IR"/>
+              </w:rPr>
+            </w:pPr>
+            <w:r>
+              <w:rPr>
+                <w:rFonts w:asciiTheme="majorBidi" w:hAnsiTheme="majorBidi" w:cstheme="majorBidi"/>
+                <w:sz w:val="24"/>
+                <w:szCs w:val="24"/>
+                <w:lang w:bidi="fa-IR"/>
+              </w:rPr>
+              <w:t>144</w:t>
+            </w:r>
+          </w:p>
+        </w:tc>
+        <w:tc>
+          <w:tcPr>
+            <w:tcW w:w="805" w:type="dxa"/>
+          </w:tcPr>
+          <w:p>
+            <w:pPr>
+              <w:spacing w:before="0" w:after="160" w:line="259" w:lineRule="auto"/>
+              <w:jc w:val="center"/>
+              <w:cnfStyle w:val="000000000000" w:firstRow="0" w:lastRow="0" w:firstColumn="0" w:lastColumn="0" w:oddVBand="0" w:evenVBand="0" w:oddHBand="0" w:evenHBand="0" w:firstRowFirstColumn="0" w:firstRowLastColumn="0" w:lastRowFirstColumn="0" w:lastRowLastColumn="0"/>
+              <w:rPr>
+                <w:rFonts w:asciiTheme="majorBidi" w:hAnsiTheme="majorBidi" w:cstheme="majorBidi"/>
+                <w:sz w:val="24"/>
+                <w:szCs w:val="24"/>
+                <w:lang w:bidi="fa-IR"/>
+              </w:rPr>
+            </w:pPr>
+            <w:r>
+              <w:rPr>
+                <w:rFonts w:asciiTheme="majorBidi" w:hAnsiTheme="majorBidi" w:cstheme="majorBidi"/>
+                <w:sz w:val="24"/>
+                <w:szCs w:val="24"/>
+                <w:lang w:bidi="fa-IR"/>
+              </w:rPr>
+              <w:t>359</w:t>
+            </w:r>
+          </w:p>
+        </w:tc>
+      </w:tr>
+    </w:tbl>
+    <w:p>
+      <w:pPr>
+        <w:spacing w:before="0" w:after="160" w:line="259" w:lineRule="auto"/>
+        <w:rPr>
+          <w:lang w:bidi="fa-IR"/>
+        </w:rPr>
+      </w:pPr>
+    </w:p>
+    <w:p>
+      <w:pPr>
+        <w:jc w:val="center"/>
+        <w:rPr>
+          <w:lang w:bidi="fa-IR"/>
+        </w:rPr>
+      </w:pPr>
+    </w:p>
+    <w:p>
+      <w:pPr>
+        <w:pStyle w:val="ListParagraph"/>
+        <w:numPr>
+          <w:ilvl w:val="0"/>
+          <w:numId w:val="2"/>
+        </w:numPr>
+        <w:spacing w:line="360" w:lineRule="auto"/>
+        <w:rPr>
+          <w:sz w:val="26"/>
+          <w:szCs w:val="26"/>
+          <w:lang w:bidi="fa-IR"/>
+        </w:rPr>
+      </w:pPr>
+      <w:r>
+        <w:rPr>
+          <w:b/>
+          <w:bCs/>
+          <w:sz w:val="26"/>
+          <w:szCs w:val="26"/>
+          <w:lang w:bidi="fa-IR"/>
+        </w:rPr>
+        <w:t>UAF :</w:t>
+      </w:r>
+      <w:r>
+        <w:rPr>
+          <w:b/>
+          <w:bCs/>
+          <w:sz w:val="26"/>
+          <w:szCs w:val="26"/>
+          <w:lang w:bidi="fa-IR"/>
+        </w:rPr>
+        <w:t xml:space="preserve"> </w:t>
+      </w:r>
+      <w:r>
+        <w:rPr>
+          <w:sz w:val="22"/>
+          <w:szCs w:val="22"/>
+          <w:lang w:bidi="fa-IR"/>
+        </w:rPr>
+        <w:t>359</w:t>
+      </w:r>
+    </w:p>
+    <w:p>
+      <w:pPr>
+        <w:pStyle w:val="ListParagraph"/>
+        <w:numPr>
+          <w:ilvl w:val="0"/>
+          <w:numId w:val="2"/>
+        </w:numPr>
+        <w:spacing w:line="360" w:lineRule="auto"/>
+        <w:rPr>
+          <w:sz w:val="26"/>
+          <w:szCs w:val="26"/>
+          <w:lang w:bidi="fa-IR"/>
+        </w:rPr>
+      </w:pPr>
+      <w:r>
+        <w:rPr>
+          <w:b/>
+          <w:bCs/>
+          <w:sz w:val="26"/>
+          <w:szCs w:val="26"/>
+          <w:lang w:bidi="fa-IR"/>
+        </w:rPr>
+        <w:t xml:space="preserve">TDI : </w:t>
+      </w:r>
+      <w:r>
+        <w:rPr>
+          <w:sz w:val="22"/>
+          <w:szCs w:val="22"/>
+          <w:lang w:bidi="fa-IR"/>
+        </w:rPr>
+        <w:t>50</w:t>
+      </w:r>
+    </w:p>
+    <w:p>
+      <w:pPr>
+        <w:pStyle w:val="ListParagraph"/>
+        <w:numPr>
+          <w:ilvl w:val="0"/>
+          <w:numId w:val="2"/>
+        </w:numPr>
+        <w:spacing w:line="360" w:lineRule="auto"/>
+        <w:rPr>
+          <w:sz w:val="26"/>
+          <w:szCs w:val="26"/>
+          <w:lang w:bidi="fa-IR"/>
+        </w:rPr>
+      </w:pPr>
+      <w:r>
+        <w:rPr>
+          <w:b/>
+          <w:bCs/>
+          <w:sz w:val="26"/>
+          <w:szCs w:val="26"/>
+          <w:lang w:bidi="fa-IR"/>
+        </w:rPr>
+        <w:t xml:space="preserve">VAF : </w:t>
+      </w:r>
+      <w:r>
+        <w:rPr>
+          <w:sz w:val="22"/>
+          <w:szCs w:val="22"/>
+          <w:lang w:bidi="fa-IR"/>
+        </w:rPr>
+        <w:t>( TDI * 0.01 ) + 0.65 = ( 50 * 0.01 ) + 0.65 = 1.15</w:t>
+      </w:r>
+    </w:p>
+    <w:p>
+      <w:pPr>
+        <w:pStyle w:val="ListParagraph"/>
+        <w:numPr>
+          <w:ilvl w:val="0"/>
+          <w:numId w:val="2"/>
+        </w:numPr>
+        <w:spacing w:line="360" w:lineRule="auto"/>
+        <w:rPr>
+          <w:sz w:val="26"/>
+          <w:szCs w:val="26"/>
+          <w:lang w:bidi="fa-IR"/>
+        </w:rPr>
+      </w:pPr>
+      <w:r>
+        <w:rPr>
+          <w:b/>
+          <w:bCs/>
+          <w:sz w:val="26"/>
+          <w:szCs w:val="26"/>
+          <w:lang w:bidi="fa-IR"/>
+        </w:rPr>
+        <w:t xml:space="preserve">FP : </w:t>
+      </w:r>
+      <w:r>
+        <w:rPr>
+          <w:sz w:val="22"/>
+          <w:szCs w:val="22"/>
+          <w:lang w:bidi="fa-IR"/>
+        </w:rPr>
+        <w:t>UAF * VAF = 359 * 1.15 = 412.58</w:t>
+      </w:r>
+    </w:p>
+    <w:p>
+      <w:pPr>
+        <w:pStyle w:val="ListParagraph"/>
+        <w:spacing w:line="360" w:lineRule="auto"/>
+        <w:rPr>
+          <w:b/>
+          <w:bCs/>
+          <w:sz w:val="26"/>
+          <w:szCs w:val="26"/>
+          <w:rtl/>
+          <w:lang w:bidi="fa-IR"/>
+        </w:rPr>
+      </w:pPr>
+    </w:p>
+    <w:p>
+      <w:pPr>
+        <w:spacing w:line="360" w:lineRule="auto"/>
+        <w:jc w:val="center"/>
+        <w:rPr>
+          <w:rFonts w:asciiTheme="majorBidi" w:hAnsiTheme="majorBidi" w:cstheme="majorBidi"/>
+          <w:sz w:val="26"/>
+          <w:szCs w:val="26"/>
+          <w:lang w:bidi="fa-IR"/>
+        </w:rPr>
+      </w:pPr>
+      <w:r>
+        <w:rPr>
+          <w:rFonts w:asciiTheme="majorBidi" w:hAnsiTheme="majorBidi" w:cstheme="majorBidi"/>
+          <w:sz w:val="26"/>
+          <w:szCs w:val="26"/>
+          <w:lang w:bidi="fa-IR"/>
+        </w:rPr>
+        <w:t>The value of functional points is equal to</w:t>
+      </w:r>
+      <w:r>
+        <w:rPr>
+          <w:rFonts w:asciiTheme="majorBidi" w:hAnsiTheme="majorBidi" w:cstheme="majorBidi"/>
+          <w:sz w:val="26"/>
+          <w:szCs w:val="26"/>
+          <w:lang w:bidi="fa-IR"/>
+        </w:rPr>
+        <w:t xml:space="preserve"> : 412</w:t>
+      </w:r>
+    </w:p>
+    <w:p>
+      <w:pPr>
+        <w:rPr>
+          <w:rFonts w:asciiTheme="majorBidi" w:hAnsiTheme="majorBidi" w:cstheme="majorBidi"/>
+          <w:sz w:val="26"/>
+          <w:szCs w:val="26"/>
+          <w:lang w:bidi="fa-IR"/>
+        </w:rPr>
+      </w:pPr>
+    </w:p>
+    <w:p>
+      <w:pPr>
+        <w:jc w:val="center"/>
+        <w:rPr>
+          <w:rFonts w:asciiTheme="majorBidi" w:hAnsiTheme="majorBidi" w:cstheme="majorBidi"/>
+          <w:sz w:val="26"/>
+          <w:szCs w:val="26"/>
+          <w:lang w:bidi="fa-IR"/>
+        </w:rPr>
+      </w:pPr>
+      <w:r>
+        <w:rPr>
+          <w:rFonts w:asciiTheme="majorBidi" w:hAnsiTheme="majorBidi" w:cstheme="majorBidi"/>
+          <w:sz w:val="26"/>
+          <w:szCs w:val="26"/>
+          <w:lang w:bidi="fa-IR"/>
+        </w:rPr>
+        <w:t>8</w:t>
       </w:r>
     </w:p>
     <w:sectPr>
@@ -1619,6 +3375,243 @@
     </w:p>
   </w:footnote>
 </w:footnotes>
+</file>
+
+<file path=word/numbering.xml><?xml version="1.0" encoding="utf-8"?>
+<w:numbering xmlns:wpc="http://schemas.microsoft.com/office/word/2010/wordprocessingCanvas" xmlns:cx="http://schemas.microsoft.com/office/drawing/2014/chartex" xmlns:cx1="http://schemas.microsoft.com/office/drawing/2015/9/8/chartex" xmlns:cx2="http://schemas.microsoft.com/office/drawing/2015/10/21/chartex" xmlns:cx3="http://schemas.microsoft.com/office/drawing/2016/5/9/chartex" xmlns:cx4="http://schemas.microsoft.com/office/drawing/2016/5/10/chartex" xmlns:cx5="http://schemas.microsoft.com/office/drawing/2016/5/11/chartex" xmlns:cx6="http://schemas.microsoft.com/office/drawing/2016/5/12/chartex" xmlns:cx7="http://schemas.microsoft.com/office/drawing/2016/5/13/chartex" xmlns:cx8="http://schemas.microsoft.com/office/drawing/2016/5/14/chartex" xmlns:mc="http://schemas.openxmlformats.org/markup-compatibility/2006" xmlns:aink="http://schemas.microsoft.com/office/drawing/2016/ink" xmlns:am3d="http://schemas.microsoft.com/office/drawing/2017/model3d" xmlns:o="urn:schemas-microsoft-com:office:office" xmlns:oel="http://schemas.microsoft.com/office/2019/extlst" xmlns:r="http://schemas.openxmlformats.org/officeDocument/2006/relationships" xmlns:m="http://schemas.openxmlformats.org/officeDocument/2006/math" xmlns:v="urn:schemas-microsoft-com:vml" xmlns:wp14="http://schemas.microsoft.com/office/word/2010/wordprocessingDrawing" xmlns:wp="http://schemas.openxmlformats.org/drawingml/2006/wordprocessingDrawing" xmlns:w10="urn:schemas-microsoft-com:office:word" xmlns:w="http://schemas.openxmlformats.org/wordprocessingml/2006/main" xmlns:w14="http://schemas.microsoft.com/office/word/2010/wordml" xmlns:w15="http://schemas.microsoft.com/office/word/2012/wordml" xmlns:w16cex="http://schemas.microsoft.com/office/word/2018/wordml/cex" xmlns:w16cid="http://schemas.microsoft.com/office/word/2016/wordml/cid" xmlns:w16="http://schemas.microsoft.com/office/word/2018/wordml" xmlns:w16du="http://schemas.microsoft.com/office/word/2023/wordml/word16du" xmlns:w16sdtdh="http://schemas.microsoft.com/office/word/2020/wordml/sdtdatahash" xmlns:w16se="http://schemas.microsoft.com/office/word/2015/wordml/symex" xmlns:wpg="http://schemas.microsoft.com/office/word/2010/wordprocessingGroup" xmlns:wpi="http://schemas.microsoft.com/office/word/2010/wordprocessingInk" xmlns:wne="http://schemas.microsoft.com/office/word/2006/wordml" xmlns:wps="http://schemas.microsoft.com/office/word/2010/wordprocessingShape" mc:Ignorable="w14 w15 w16se w16cid w16 w16cex w16sdtdh w16du wp14">
+  <w:abstractNum w:abstractNumId="0" w15:restartNumberingAfterBreak="0">
+    <w:nsid w:val="538611EF"/>
+    <w:multiLevelType w:val="hybridMultilevel"/>
+    <w:tmpl w:val="423AF8BA"/>
+    <w:lvl w:ilvl="0" w:tplc="0409000D">
+      <w:start w:val="1"/>
+      <w:numFmt w:val="bullet"/>
+      <w:lvlText w:val=""/>
+      <w:lvlJc w:val="left"/>
+      <w:pPr>
+        <w:ind w:left="720" w:hanging="360"/>
+      </w:pPr>
+      <w:rPr>
+        <w:rFonts w:ascii="Wingdings" w:hAnsi="Wingdings" w:hint="default"/>
+      </w:rPr>
+    </w:lvl>
+    <w:lvl w:ilvl="1" w:tplc="04090003" w:tentative="1">
+      <w:start w:val="1"/>
+      <w:numFmt w:val="bullet"/>
+      <w:lvlText w:val="o"/>
+      <w:lvlJc w:val="left"/>
+      <w:pPr>
+        <w:ind w:left="1440" w:hanging="360"/>
+      </w:pPr>
+      <w:rPr>
+        <w:rFonts w:ascii="Courier New" w:hAnsi="Courier New" w:cs="Courier New" w:hint="default"/>
+      </w:rPr>
+    </w:lvl>
+    <w:lvl w:ilvl="2" w:tplc="04090005" w:tentative="1">
+      <w:start w:val="1"/>
+      <w:numFmt w:val="bullet"/>
+      <w:lvlText w:val=""/>
+      <w:lvlJc w:val="left"/>
+      <w:pPr>
+        <w:ind w:left="2160" w:hanging="360"/>
+      </w:pPr>
+      <w:rPr>
+        <w:rFonts w:ascii="Wingdings" w:hAnsi="Wingdings" w:hint="default"/>
+      </w:rPr>
+    </w:lvl>
+    <w:lvl w:ilvl="3" w:tplc="04090001" w:tentative="1">
+      <w:start w:val="1"/>
+      <w:numFmt w:val="bullet"/>
+      <w:lvlText w:val=""/>
+      <w:lvlJc w:val="left"/>
+      <w:pPr>
+        <w:ind w:left="2880" w:hanging="360"/>
+      </w:pPr>
+      <w:rPr>
+        <w:rFonts w:ascii="Symbol" w:hAnsi="Symbol" w:hint="default"/>
+      </w:rPr>
+    </w:lvl>
+    <w:lvl w:ilvl="4" w:tplc="04090003" w:tentative="1">
+      <w:start w:val="1"/>
+      <w:numFmt w:val="bullet"/>
+      <w:lvlText w:val="o"/>
+      <w:lvlJc w:val="left"/>
+      <w:pPr>
+        <w:ind w:left="3600" w:hanging="360"/>
+      </w:pPr>
+      <w:rPr>
+        <w:rFonts w:ascii="Courier New" w:hAnsi="Courier New" w:cs="Courier New" w:hint="default"/>
+      </w:rPr>
+    </w:lvl>
+    <w:lvl w:ilvl="5" w:tplc="04090005" w:tentative="1">
+      <w:start w:val="1"/>
+      <w:numFmt w:val="bullet"/>
+      <w:lvlText w:val=""/>
+      <w:lvlJc w:val="left"/>
+      <w:pPr>
+        <w:ind w:left="4320" w:hanging="360"/>
+      </w:pPr>
+      <w:rPr>
+        <w:rFonts w:ascii="Wingdings" w:hAnsi="Wingdings" w:hint="default"/>
+      </w:rPr>
+    </w:lvl>
+    <w:lvl w:ilvl="6" w:tplc="04090001" w:tentative="1">
+      <w:start w:val="1"/>
+      <w:numFmt w:val="bullet"/>
+      <w:lvlText w:val=""/>
+      <w:lvlJc w:val="left"/>
+      <w:pPr>
+        <w:ind w:left="5040" w:hanging="360"/>
+      </w:pPr>
+      <w:rPr>
+        <w:rFonts w:ascii="Symbol" w:hAnsi="Symbol" w:hint="default"/>
+      </w:rPr>
+    </w:lvl>
+    <w:lvl w:ilvl="7" w:tplc="04090003" w:tentative="1">
+      <w:start w:val="1"/>
+      <w:numFmt w:val="bullet"/>
+      <w:lvlText w:val="o"/>
+      <w:lvlJc w:val="left"/>
+      <w:pPr>
+        <w:ind w:left="5760" w:hanging="360"/>
+      </w:pPr>
+      <w:rPr>
+        <w:rFonts w:ascii="Courier New" w:hAnsi="Courier New" w:cs="Courier New" w:hint="default"/>
+      </w:rPr>
+    </w:lvl>
+    <w:lvl w:ilvl="8" w:tplc="04090005" w:tentative="1">
+      <w:start w:val="1"/>
+      <w:numFmt w:val="bullet"/>
+      <w:lvlText w:val=""/>
+      <w:lvlJc w:val="left"/>
+      <w:pPr>
+        <w:ind w:left="6480" w:hanging="360"/>
+      </w:pPr>
+      <w:rPr>
+        <w:rFonts w:ascii="Wingdings" w:hAnsi="Wingdings" w:hint="default"/>
+      </w:rPr>
+    </w:lvl>
+  </w:abstractNum>
+  <w:abstractNum w:abstractNumId="1" w15:restartNumberingAfterBreak="0">
+    <w:nsid w:val="793C385D"/>
+    <w:multiLevelType w:val="hybridMultilevel"/>
+    <w:tmpl w:val="30FA53DE"/>
+    <w:lvl w:ilvl="0" w:tplc="0409000D">
+      <w:start w:val="1"/>
+      <w:numFmt w:val="bullet"/>
+      <w:lvlText w:val=""/>
+      <w:lvlJc w:val="left"/>
+      <w:pPr>
+        <w:ind w:left="720" w:hanging="360"/>
+      </w:pPr>
+      <w:rPr>
+        <w:rFonts w:ascii="Wingdings" w:hAnsi="Wingdings" w:hint="default"/>
+      </w:rPr>
+    </w:lvl>
+    <w:lvl w:ilvl="1" w:tplc="04090003" w:tentative="1">
+      <w:start w:val="1"/>
+      <w:numFmt w:val="bullet"/>
+      <w:lvlText w:val="o"/>
+      <w:lvlJc w:val="left"/>
+      <w:pPr>
+        <w:ind w:left="1440" w:hanging="360"/>
+      </w:pPr>
+      <w:rPr>
+        <w:rFonts w:ascii="Courier New" w:hAnsi="Courier New" w:cs="Courier New" w:hint="default"/>
+      </w:rPr>
+    </w:lvl>
+    <w:lvl w:ilvl="2" w:tplc="04090005" w:tentative="1">
+      <w:start w:val="1"/>
+      <w:numFmt w:val="bullet"/>
+      <w:lvlText w:val=""/>
+      <w:lvlJc w:val="left"/>
+      <w:pPr>
+        <w:ind w:left="2160" w:hanging="360"/>
+      </w:pPr>
+      <w:rPr>
+        <w:rFonts w:ascii="Wingdings" w:hAnsi="Wingdings" w:hint="default"/>
+      </w:rPr>
+    </w:lvl>
+    <w:lvl w:ilvl="3" w:tplc="04090001" w:tentative="1">
+      <w:start w:val="1"/>
+      <w:numFmt w:val="bullet"/>
+      <w:lvlText w:val=""/>
+      <w:lvlJc w:val="left"/>
+      <w:pPr>
+        <w:ind w:left="2880" w:hanging="360"/>
+      </w:pPr>
+      <w:rPr>
+        <w:rFonts w:ascii="Symbol" w:hAnsi="Symbol" w:hint="default"/>
+      </w:rPr>
+    </w:lvl>
+    <w:lvl w:ilvl="4" w:tplc="04090003" w:tentative="1">
+      <w:start w:val="1"/>
+      <w:numFmt w:val="bullet"/>
+      <w:lvlText w:val="o"/>
+      <w:lvlJc w:val="left"/>
+      <w:pPr>
+        <w:ind w:left="3600" w:hanging="360"/>
+      </w:pPr>
+      <w:rPr>
+        <w:rFonts w:ascii="Courier New" w:hAnsi="Courier New" w:cs="Courier New" w:hint="default"/>
+      </w:rPr>
+    </w:lvl>
+    <w:lvl w:ilvl="5" w:tplc="04090005" w:tentative="1">
+      <w:start w:val="1"/>
+      <w:numFmt w:val="bullet"/>
+      <w:lvlText w:val=""/>
+      <w:lvlJc w:val="left"/>
+      <w:pPr>
+        <w:ind w:left="4320" w:hanging="360"/>
+      </w:pPr>
+      <w:rPr>
+        <w:rFonts w:ascii="Wingdings" w:hAnsi="Wingdings" w:hint="default"/>
+      </w:rPr>
+    </w:lvl>
+    <w:lvl w:ilvl="6" w:tplc="04090001" w:tentative="1">
+      <w:start w:val="1"/>
+      <w:numFmt w:val="bullet"/>
+      <w:lvlText w:val=""/>
+      <w:lvlJc w:val="left"/>
+      <w:pPr>
+        <w:ind w:left="5040" w:hanging="360"/>
+      </w:pPr>
+      <w:rPr>
+        <w:rFonts w:ascii="Symbol" w:hAnsi="Symbol" w:hint="default"/>
+      </w:rPr>
+    </w:lvl>
+    <w:lvl w:ilvl="7" w:tplc="04090003" w:tentative="1">
+      <w:start w:val="1"/>
+      <w:numFmt w:val="bullet"/>
+      <w:lvlText w:val="o"/>
+      <w:lvlJc w:val="left"/>
+      <w:pPr>
+        <w:ind w:left="5760" w:hanging="360"/>
+      </w:pPr>
+      <w:rPr>
+        <w:rFonts w:ascii="Courier New" w:hAnsi="Courier New" w:cs="Courier New" w:hint="default"/>
+      </w:rPr>
+    </w:lvl>
+    <w:lvl w:ilvl="8" w:tplc="04090005" w:tentative="1">
+      <w:start w:val="1"/>
+      <w:numFmt w:val="bullet"/>
+      <w:lvlText w:val=""/>
+      <w:lvlJc w:val="left"/>
+      <w:pPr>
+        <w:ind w:left="6480" w:hanging="360"/>
+      </w:pPr>
+      <w:rPr>
+        <w:rFonts w:ascii="Wingdings" w:hAnsi="Wingdings" w:hint="default"/>
+      </w:rPr>
+    </w:lvl>
+  </w:abstractNum>
+  <w:num w:numId="1" w16cid:durableId="1866822369">
+    <w:abstractNumId w:val="1"/>
+  </w:num>
+  <w:num w:numId="2" w16cid:durableId="1369262203">
+    <w:abstractNumId w:val="0"/>
+  </w:num>
+</w:numbering>
 </file>
 
 <file path=word/styles.xml><?xml version="1.0" encoding="utf-8"?>
@@ -2251,6 +4244,229 @@
       <w:shd w:val="clear" w:color="auto" w:fill="E1DFDD"/>
     </w:rPr>
   </w:style>
+  <w:style w:type="character" w:styleId="FollowedHyperlink">
+    <w:name w:val="FollowedHyperlink"/>
+    <w:basedOn w:val="DefaultParagraphFont"/>
+    <w:uiPriority w:val="99"/>
+    <w:semiHidden/>
+    <w:unhideWhenUsed/>
+    <w:rsid w:val="00FA309D"/>
+    <w:rPr>
+      <w:color w:val="954F72" w:themeColor="followedHyperlink"/>
+      <w:u w:val="single"/>
+    </w:rPr>
+  </w:style>
+  <w:style w:type="paragraph" w:styleId="ListParagraph">
+    <w:name w:val="List Paragraph"/>
+    <w:basedOn w:val="Normal"/>
+    <w:uiPriority w:val="34"/>
+    <w:qFormat/>
+    <w:rsid w:val="00FA309D"/>
+    <w:pPr>
+      <w:ind w:left="720"/>
+      <w:contextualSpacing/>
+    </w:pPr>
+  </w:style>
+  <w:style w:type="table" w:styleId="TableGrid">
+    <w:name w:val="Table Grid"/>
+    <w:basedOn w:val="TableNormal"/>
+    <w:uiPriority w:val="39"/>
+    <w:rsid w:val="006C4614"/>
+    <w:pPr>
+      <w:spacing w:after="0" w:line="240" w:lineRule="auto"/>
+    </w:pPr>
+    <w:tblPr>
+      <w:tblBorders>
+        <w:top w:val="single" w:sz="4" w:space="0" w:color="auto"/>
+        <w:left w:val="single" w:sz="4" w:space="0" w:color="auto"/>
+        <w:bottom w:val="single" w:sz="4" w:space="0" w:color="auto"/>
+        <w:right w:val="single" w:sz="4" w:space="0" w:color="auto"/>
+        <w:insideH w:val="single" w:sz="4" w:space="0" w:color="auto"/>
+        <w:insideV w:val="single" w:sz="4" w:space="0" w:color="auto"/>
+      </w:tblBorders>
+    </w:tblPr>
+  </w:style>
+  <w:style w:type="table" w:styleId="GridTable2">
+    <w:name w:val="Grid Table 2"/>
+    <w:basedOn w:val="TableNormal"/>
+    <w:uiPriority w:val="47"/>
+    <w:rsid w:val="00FB791A"/>
+    <w:pPr>
+      <w:spacing w:after="0" w:line="240" w:lineRule="auto"/>
+    </w:pPr>
+    <w:tblPr>
+      <w:tblStyleRowBandSize w:val="1"/>
+      <w:tblStyleColBandSize w:val="1"/>
+      <w:tblBorders>
+        <w:top w:val="single" w:sz="2" w:space="0" w:color="666666" w:themeColor="text1" w:themeTint="99"/>
+        <w:bottom w:val="single" w:sz="2" w:space="0" w:color="666666" w:themeColor="text1" w:themeTint="99"/>
+        <w:insideH w:val="single" w:sz="2" w:space="0" w:color="666666" w:themeColor="text1" w:themeTint="99"/>
+        <w:insideV w:val="single" w:sz="2" w:space="0" w:color="666666" w:themeColor="text1" w:themeTint="99"/>
+      </w:tblBorders>
+    </w:tblPr>
+    <w:tblStylePr w:type="firstRow">
+      <w:rPr>
+        <w:b/>
+        <w:bCs/>
+      </w:rPr>
+      <w:tblPr/>
+      <w:tcPr>
+        <w:tcBorders>
+          <w:top w:val="nil"/>
+          <w:bottom w:val="single" w:sz="12" w:space="0" w:color="666666" w:themeColor="text1" w:themeTint="99"/>
+          <w:insideH w:val="nil"/>
+          <w:insideV w:val="nil"/>
+        </w:tcBorders>
+        <w:shd w:val="clear" w:color="auto" w:fill="FFFFFF" w:themeFill="background1"/>
+      </w:tcPr>
+    </w:tblStylePr>
+    <w:tblStylePr w:type="lastRow">
+      <w:rPr>
+        <w:b/>
+        <w:bCs/>
+      </w:rPr>
+      <w:tblPr/>
+      <w:tcPr>
+        <w:tcBorders>
+          <w:top w:val="double" w:sz="2" w:space="0" w:color="666666" w:themeColor="text1" w:themeTint="99"/>
+          <w:bottom w:val="nil"/>
+          <w:insideH w:val="nil"/>
+          <w:insideV w:val="nil"/>
+        </w:tcBorders>
+        <w:shd w:val="clear" w:color="auto" w:fill="FFFFFF" w:themeFill="background1"/>
+      </w:tcPr>
+    </w:tblStylePr>
+    <w:tblStylePr w:type="firstCol">
+      <w:rPr>
+        <w:b/>
+        <w:bCs/>
+      </w:rPr>
+    </w:tblStylePr>
+    <w:tblStylePr w:type="lastCol">
+      <w:rPr>
+        <w:b/>
+        <w:bCs/>
+      </w:rPr>
+    </w:tblStylePr>
+    <w:tblStylePr w:type="band1Vert">
+      <w:tblPr/>
+      <w:tcPr>
+        <w:shd w:val="clear" w:color="auto" w:fill="CCCCCC" w:themeFill="text1" w:themeFillTint="33"/>
+      </w:tcPr>
+    </w:tblStylePr>
+    <w:tblStylePr w:type="band1Horz">
+      <w:tblPr/>
+      <w:tcPr>
+        <w:shd w:val="clear" w:color="auto" w:fill="CCCCCC" w:themeFill="text1" w:themeFillTint="33"/>
+      </w:tcPr>
+    </w:tblStylePr>
+  </w:style>
+  <w:style w:type="table" w:styleId="GridTable5Dark-Accent1">
+    <w:name w:val="Grid Table 5 Dark Accent 1"/>
+    <w:basedOn w:val="TableNormal"/>
+    <w:uiPriority w:val="50"/>
+    <w:rsid w:val="00FB791A"/>
+    <w:pPr>
+      <w:spacing w:after="0" w:line="240" w:lineRule="auto"/>
+    </w:pPr>
+    <w:tblPr>
+      <w:tblStyleRowBandSize w:val="1"/>
+      <w:tblStyleColBandSize w:val="1"/>
+      <w:tblBorders>
+        <w:top w:val="single" w:sz="4" w:space="0" w:color="FFFFFF" w:themeColor="background1"/>
+        <w:left w:val="single" w:sz="4" w:space="0" w:color="FFFFFF" w:themeColor="background1"/>
+        <w:bottom w:val="single" w:sz="4" w:space="0" w:color="FFFFFF" w:themeColor="background1"/>
+        <w:right w:val="single" w:sz="4" w:space="0" w:color="FFFFFF" w:themeColor="background1"/>
+        <w:insideH w:val="single" w:sz="4" w:space="0" w:color="FFFFFF" w:themeColor="background1"/>
+        <w:insideV w:val="single" w:sz="4" w:space="0" w:color="FFFFFF" w:themeColor="background1"/>
+      </w:tblBorders>
+    </w:tblPr>
+    <w:tcPr>
+      <w:shd w:val="clear" w:color="auto" w:fill="D9E2F3" w:themeFill="accent1" w:themeFillTint="33"/>
+    </w:tcPr>
+    <w:tblStylePr w:type="firstRow">
+      <w:rPr>
+        <w:b/>
+        <w:bCs/>
+        <w:color w:val="FFFFFF" w:themeColor="background1"/>
+      </w:rPr>
+      <w:tblPr/>
+      <w:tcPr>
+        <w:tcBorders>
+          <w:top w:val="single" w:sz="4" w:space="0" w:color="FFFFFF" w:themeColor="background1"/>
+          <w:left w:val="single" w:sz="4" w:space="0" w:color="FFFFFF" w:themeColor="background1"/>
+          <w:right w:val="single" w:sz="4" w:space="0" w:color="FFFFFF" w:themeColor="background1"/>
+          <w:insideH w:val="nil"/>
+          <w:insideV w:val="nil"/>
+        </w:tcBorders>
+        <w:shd w:val="clear" w:color="auto" w:fill="4472C4" w:themeFill="accent1"/>
+      </w:tcPr>
+    </w:tblStylePr>
+    <w:tblStylePr w:type="lastRow">
+      <w:rPr>
+        <w:b/>
+        <w:bCs/>
+        <w:color w:val="FFFFFF" w:themeColor="background1"/>
+      </w:rPr>
+      <w:tblPr/>
+      <w:tcPr>
+        <w:tcBorders>
+          <w:left w:val="single" w:sz="4" w:space="0" w:color="FFFFFF" w:themeColor="background1"/>
+          <w:bottom w:val="single" w:sz="4" w:space="0" w:color="FFFFFF" w:themeColor="background1"/>
+          <w:right w:val="single" w:sz="4" w:space="0" w:color="FFFFFF" w:themeColor="background1"/>
+          <w:insideH w:val="nil"/>
+          <w:insideV w:val="nil"/>
+        </w:tcBorders>
+        <w:shd w:val="clear" w:color="auto" w:fill="4472C4" w:themeFill="accent1"/>
+      </w:tcPr>
+    </w:tblStylePr>
+    <w:tblStylePr w:type="firstCol">
+      <w:rPr>
+        <w:b/>
+        <w:bCs/>
+        <w:color w:val="FFFFFF" w:themeColor="background1"/>
+      </w:rPr>
+      <w:tblPr/>
+      <w:tcPr>
+        <w:tcBorders>
+          <w:top w:val="single" w:sz="4" w:space="0" w:color="FFFFFF" w:themeColor="background1"/>
+          <w:left w:val="single" w:sz="4" w:space="0" w:color="FFFFFF" w:themeColor="background1"/>
+          <w:bottom w:val="single" w:sz="4" w:space="0" w:color="FFFFFF" w:themeColor="background1"/>
+          <w:insideV w:val="nil"/>
+        </w:tcBorders>
+        <w:shd w:val="clear" w:color="auto" w:fill="4472C4" w:themeFill="accent1"/>
+      </w:tcPr>
+    </w:tblStylePr>
+    <w:tblStylePr w:type="lastCol">
+      <w:rPr>
+        <w:b/>
+        <w:bCs/>
+        <w:color w:val="FFFFFF" w:themeColor="background1"/>
+      </w:rPr>
+      <w:tblPr/>
+      <w:tcPr>
+        <w:tcBorders>
+          <w:top w:val="single" w:sz="4" w:space="0" w:color="FFFFFF" w:themeColor="background1"/>
+          <w:bottom w:val="single" w:sz="4" w:space="0" w:color="FFFFFF" w:themeColor="background1"/>
+          <w:right w:val="single" w:sz="4" w:space="0" w:color="FFFFFF" w:themeColor="background1"/>
+          <w:insideV w:val="nil"/>
+        </w:tcBorders>
+        <w:shd w:val="clear" w:color="auto" w:fill="4472C4" w:themeFill="accent1"/>
+      </w:tcPr>
+    </w:tblStylePr>
+    <w:tblStylePr w:type="band1Vert">
+      <w:tblPr/>
+      <w:tcPr>
+        <w:shd w:val="clear" w:color="auto" w:fill="B4C6E7" w:themeFill="accent1" w:themeFillTint="66"/>
+      </w:tcPr>
+    </w:tblStylePr>
+    <w:tblStylePr w:type="band1Horz">
+      <w:tblPr/>
+      <w:tcPr>
+        <w:shd w:val="clear" w:color="auto" w:fill="B4C6E7" w:themeFill="accent1" w:themeFillTint="66"/>
+      </w:tcPr>
+    </w:tblStylePr>
+  </w:style>
 </w:styles>
 </file>
 

</xml_diff>

<commit_message>
Writing and calculating the estimate of the amount of people and completing the phase
</commit_message>
<xml_diff>
--- a/Documentation/Phase 3/Documentation.docx
+++ b/Documentation/Phase 3/Documentation.docx
@@ -216,6 +216,7 @@
           <w:szCs w:val="30"/>
         </w:rPr>
       </w:pPr>
+      <w:proofErr w:type="gramStart"/>
       <w:r>
         <w:rPr>
           <w:b/>
@@ -227,6 +228,7 @@
         </w:rPr>
         <w:t>Producers :</w:t>
       </w:r>
+      <w:proofErr w:type="gramEnd"/>
     </w:p>
     <w:p>
       <w:pPr>
@@ -277,6 +279,7 @@
           <w:lang w:bidi="fa-IR"/>
         </w:rPr>
       </w:pPr>
+      <w:proofErr w:type="gramStart"/>
       <w:r>
         <w:rPr>
           <w:b/>
@@ -289,6 +292,7 @@
         </w:rPr>
         <w:t>Supervisor :</w:t>
       </w:r>
+      <w:proofErr w:type="gramEnd"/>
     </w:p>
     <w:p>
       <w:pPr>
@@ -310,8 +314,20 @@
           <w:szCs w:val="30"/>
           <w:lang w:bidi="fa-IR"/>
         </w:rPr>
-        <w:t>Dr Mohammad Reza Sharbaf</w:t>
-      </w:r>
+        <w:t xml:space="preserve">Dr Mohammad Reza </w:t>
+      </w:r>
+      <w:proofErr w:type="spellStart"/>
+      <w:r>
+        <w:rPr>
+          <w:i/>
+          <w:iCs/>
+          <w:sz w:val="30"/>
+          <w:szCs w:val="30"/>
+          <w:lang w:bidi="fa-IR"/>
+        </w:rPr>
+        <w:t>Sharbaf</w:t>
+      </w:r>
+      <w:proofErr w:type="spellEnd"/>
     </w:p>
     <w:p>
       <w:pPr>
@@ -351,8 +367,22 @@
           <w:szCs w:val="30"/>
           <w:lang w:bidi="fa-IR"/>
         </w:rPr>
-        <w:t>Teacher assistant :</w:t>
-      </w:r>
+        <w:t xml:space="preserve">Teacher </w:t>
+      </w:r>
+      <w:proofErr w:type="gramStart"/>
+      <w:r>
+        <w:rPr>
+          <w:b/>
+          <w:bCs/>
+          <w:i/>
+          <w:iCs/>
+          <w:sz w:val="30"/>
+          <w:szCs w:val="30"/>
+          <w:lang w:bidi="fa-IR"/>
+        </w:rPr>
+        <w:t>assistant :</w:t>
+      </w:r>
+      <w:proofErr w:type="gramEnd"/>
     </w:p>
     <w:p>
       <w:pPr>
@@ -665,6 +695,10 @@
     <w:p>
       <w:pPr>
         <w:pStyle w:val="TOC1"/>
+        <w:rPr>
+          <w:rStyle w:val="Hyperlink"/>
+          <w:u w:val="none"/>
+        </w:rPr>
       </w:pPr>
       <w:hyperlink w:anchor="_Estimation_Of_Functional" w:history="1">
         <w:r>
@@ -672,49 +706,7 @@
             <w:rStyle w:val="Hyperlink"/>
             <w:u w:val="none"/>
           </w:rPr>
-          <w:t xml:space="preserve">Estimation </w:t>
-        </w:r>
-        <w:r>
-          <w:rPr>
-            <w:rStyle w:val="Hyperlink"/>
-            <w:u w:val="none"/>
-          </w:rPr>
-          <w:t>O</w:t>
-        </w:r>
-        <w:r>
-          <w:rPr>
-            <w:rStyle w:val="Hyperlink"/>
-            <w:u w:val="none"/>
-          </w:rPr>
-          <w:t xml:space="preserve">f </w:t>
-        </w:r>
-        <w:r>
-          <w:rPr>
-            <w:rStyle w:val="Hyperlink"/>
-            <w:u w:val="none"/>
-          </w:rPr>
-          <w:t>F</w:t>
-        </w:r>
-        <w:r>
-          <w:rPr>
-            <w:rStyle w:val="Hyperlink"/>
-            <w:u w:val="none"/>
-          </w:rPr>
-          <w:t xml:space="preserve">unctional </w:t>
-        </w:r>
-        <w:r>
-          <w:rPr>
-            <w:rStyle w:val="Hyperlink"/>
-            <w:u w:val="none"/>
-          </w:rPr>
-          <w:t>P</w:t>
-        </w:r>
-        <w:r>
-          <w:rPr>
-            <w:rStyle w:val="Hyperlink"/>
-            <w:u w:val="none"/>
-          </w:rPr>
-          <w:t>oints</w:t>
+          <w:t>Estimation Of Functional Points</w:t>
         </w:r>
         <w:r>
           <w:rPr>
@@ -732,6 +724,58 @@
         </w:r>
       </w:hyperlink>
     </w:p>
+    <w:p>
+      <w:pPr>
+        <w:spacing w:after="0" w:line="240" w:lineRule="auto"/>
+      </w:pPr>
+    </w:p>
+    <w:p>
+      <w:pPr>
+        <w:pStyle w:val="TOC1"/>
+        <w:rPr>
+          <w:color w:val="0563C1" w:themeColor="hyperlink"/>
+        </w:rPr>
+      </w:pPr>
+      <w:hyperlink w:anchor="_Estimate_time_and" w:history="1">
+        <w:r>
+          <w:rPr>
+            <w:rStyle w:val="Hyperlink"/>
+            <w:u w:val="none"/>
+          </w:rPr>
+          <w:t>Estimate time and number of labor (</w:t>
+        </w:r>
+        <w:proofErr w:type="spellStart"/>
+        <w:r>
+          <w:rPr>
+            <w:rStyle w:val="Hyperlink"/>
+            <w:u w:val="none"/>
+          </w:rPr>
+          <w:t>Cocomo</w:t>
+        </w:r>
+        <w:proofErr w:type="spellEnd"/>
+        <w:r>
+          <w:rPr>
+            <w:rStyle w:val="Hyperlink"/>
+            <w:u w:val="none"/>
+          </w:rPr>
+          <w:t>)</w:t>
+        </w:r>
+        <w:r>
+          <w:rPr>
+            <w:rStyle w:val="Hyperlink"/>
+            <w:u w:val="none"/>
+          </w:rPr>
+          <w:ptab w:relativeTo="margin" w:alignment="right" w:leader="dot"/>
+        </w:r>
+        <w:r>
+          <w:rPr>
+            <w:rStyle w:val="Hyperlink"/>
+            <w:u w:val="none"/>
+          </w:rPr>
+          <w:t>9</w:t>
+        </w:r>
+      </w:hyperlink>
+    </w:p>
     <w:p/>
     <w:p>
       <w:pPr>
@@ -743,7 +787,6 @@
     <w:p>
       <w:pPr>
         <w:rPr>
-          <w:rFonts w:hint="cs"/>
           <w:rtl/>
           <w:lang w:bidi="fa-IR"/>
         </w:rPr>
@@ -763,11 +806,16 @@
       <w:bookmarkEnd w:id="0"/>
       <w:r>
         <w:lastRenderedPageBreak/>
-        <w:t>Work breakdown structure</w:t>
+        <w:t xml:space="preserve">Work breakdown </w:t>
+      </w:r>
+      <w:proofErr w:type="gramStart"/>
+      <w:r>
+        <w:t>structure</w:t>
       </w:r>
       <w:r>
         <w:t xml:space="preserve"> :</w:t>
       </w:r>
+      <w:proofErr w:type="gramEnd"/>
     </w:p>
     <w:p>
       <w:r>
@@ -877,8 +925,13 @@
       <w:bookmarkEnd w:id="1"/>
       <w:r>
         <w:lastRenderedPageBreak/>
-        <w:t>Define Requirement :</w:t>
-      </w:r>
+        <w:t xml:space="preserve">Define </w:t>
+      </w:r>
+      <w:proofErr w:type="gramStart"/>
+      <w:r>
+        <w:t>Requirement :</w:t>
+      </w:r>
+      <w:proofErr w:type="gramEnd"/>
     </w:p>
     <w:p/>
     <w:p>
@@ -964,10 +1017,12 @@
       </w:pPr>
       <w:bookmarkStart w:id="2" w:name="_Design__:"/>
       <w:bookmarkEnd w:id="2"/>
+      <w:proofErr w:type="gramStart"/>
       <w:r>
         <w:lastRenderedPageBreak/>
         <w:t>Design  :</w:t>
       </w:r>
+      <w:proofErr w:type="gramEnd"/>
     </w:p>
     <w:p/>
     <w:p>
@@ -1038,10 +1093,12 @@
       </w:pPr>
       <w:bookmarkStart w:id="3" w:name="_Build_:"/>
       <w:bookmarkEnd w:id="3"/>
+      <w:proofErr w:type="gramStart"/>
       <w:r>
         <w:lastRenderedPageBreak/>
         <w:t>Build :</w:t>
       </w:r>
+      <w:proofErr w:type="gramEnd"/>
     </w:p>
     <w:p/>
     <w:p>
@@ -1207,10 +1264,12 @@
       </w:pPr>
       <w:bookmarkStart w:id="4" w:name="_test_:"/>
       <w:bookmarkEnd w:id="4"/>
+      <w:proofErr w:type="gramStart"/>
       <w:r>
         <w:lastRenderedPageBreak/>
         <w:t>test :</w:t>
       </w:r>
+      <w:proofErr w:type="gramEnd"/>
     </w:p>
     <w:p/>
     <w:p>
@@ -1297,10 +1356,12 @@
         </w:rPr>
         <w:br w:type="page"/>
       </w:r>
+      <w:proofErr w:type="gramStart"/>
       <w:r>
         <w:lastRenderedPageBreak/>
         <w:t>implement :</w:t>
       </w:r>
+      <w:proofErr w:type="gramEnd"/>
     </w:p>
     <w:p/>
     <w:p/>
@@ -1455,6 +1516,7 @@
       </w:pPr>
       <w:bookmarkStart w:id="6" w:name="_maintenance_:"/>
       <w:bookmarkEnd w:id="6"/>
+      <w:proofErr w:type="gramStart"/>
       <w:r>
         <w:lastRenderedPageBreak/>
         <w:t>main</w:t>
@@ -1465,6 +1527,7 @@
       <w:r>
         <w:t xml:space="preserve"> :</w:t>
       </w:r>
+      <w:proofErr w:type="gramEnd"/>
     </w:p>
     <w:p/>
     <w:p/>
@@ -1580,6 +1643,7 @@
       <w:r>
         <w:t xml:space="preserve">unctional </w:t>
       </w:r>
+      <w:proofErr w:type="gramStart"/>
       <w:r>
         <w:t>P</w:t>
       </w:r>
@@ -1587,11 +1651,9 @@
         <w:t>oints</w:t>
       </w:r>
       <w:r>
-        <w:t xml:space="preserve"> </w:t>
-      </w:r>
-      <w:r>
-        <w:t xml:space="preserve"> :</w:t>
-      </w:r>
+        <w:t xml:space="preserve">  :</w:t>
+      </w:r>
+      <w:proofErr w:type="gramEnd"/>
     </w:p>
     <w:p>
       <w:pPr>
@@ -1613,6 +1675,7 @@
           <w:szCs w:val="26"/>
         </w:rPr>
       </w:pPr>
+      <w:proofErr w:type="gramStart"/>
       <w:r>
         <w:rPr>
           <w:b/>
@@ -1638,6 +1701,7 @@
         </w:rPr>
         <w:t>:</w:t>
       </w:r>
+      <w:proofErr w:type="gramEnd"/>
       <w:r>
         <w:rPr>
           <w:sz w:val="26"/>
@@ -1689,6 +1753,7 @@
           <w:szCs w:val="26"/>
         </w:rPr>
       </w:pPr>
+      <w:proofErr w:type="gramStart"/>
       <w:r>
         <w:rPr>
           <w:b/>
@@ -1698,6 +1763,7 @@
         </w:rPr>
         <w:t>EIF :</w:t>
       </w:r>
+      <w:proofErr w:type="gramEnd"/>
       <w:r>
         <w:rPr>
           <w:sz w:val="22"/>
@@ -1720,6 +1786,7 @@
           <w:szCs w:val="26"/>
         </w:rPr>
       </w:pPr>
+      <w:proofErr w:type="gramStart"/>
       <w:r>
         <w:rPr>
           <w:b/>
@@ -1729,6 +1796,7 @@
         </w:rPr>
         <w:t>EI :</w:t>
       </w:r>
+      <w:proofErr w:type="gramEnd"/>
       <w:r>
         <w:rPr>
           <w:sz w:val="26"/>
@@ -1757,6 +1825,7 @@
           <w:szCs w:val="26"/>
         </w:rPr>
       </w:pPr>
+      <w:proofErr w:type="gramStart"/>
       <w:r>
         <w:rPr>
           <w:b/>
@@ -1766,6 +1835,7 @@
         </w:rPr>
         <w:t>EO :</w:t>
       </w:r>
+      <w:proofErr w:type="gramEnd"/>
       <w:r>
         <w:rPr>
           <w:sz w:val="26"/>
@@ -1794,6 +1864,7 @@
           <w:szCs w:val="26"/>
         </w:rPr>
       </w:pPr>
+      <w:proofErr w:type="gramStart"/>
       <w:r>
         <w:rPr>
           <w:b/>
@@ -1803,6 +1874,7 @@
         </w:rPr>
         <w:t>EQ :</w:t>
       </w:r>
+      <w:proofErr w:type="gramEnd"/>
       <w:r>
         <w:rPr>
           <w:sz w:val="26"/>
@@ -1823,7 +1895,6 @@
         <w:spacing w:line="360" w:lineRule="auto"/>
         <w:ind w:left="360"/>
         <w:rPr>
-          <w:rFonts w:hint="cs"/>
           <w:sz w:val="26"/>
           <w:szCs w:val="26"/>
           <w:rtl/>
@@ -2040,85 +2111,7 @@
                 <w:szCs w:val="24"/>
                 <w:lang w:bidi="fa-IR"/>
               </w:rPr>
-              <w:t>I</w:t>
-            </w:r>
-            <w:r>
-              <w:rPr>
-                <w:rFonts w:asciiTheme="majorBidi" w:hAnsiTheme="majorBidi" w:cstheme="majorBidi"/>
-                <w:b w:val="0"/>
-                <w:bCs w:val="0"/>
-                <w:i/>
-                <w:iCs/>
-                <w:sz w:val="24"/>
-                <w:szCs w:val="24"/>
-                <w:lang w:bidi="fa-IR"/>
-              </w:rPr>
-              <w:t xml:space="preserve">nternal </w:t>
-            </w:r>
-            <w:r>
-              <w:rPr>
-                <w:rFonts w:asciiTheme="majorBidi" w:hAnsiTheme="majorBidi" w:cstheme="majorBidi"/>
-                <w:b w:val="0"/>
-                <w:bCs w:val="0"/>
-                <w:i/>
-                <w:iCs/>
-                <w:sz w:val="24"/>
-                <w:szCs w:val="24"/>
-                <w:lang w:bidi="fa-IR"/>
-              </w:rPr>
-              <w:t>L</w:t>
-            </w:r>
-            <w:r>
-              <w:rPr>
-                <w:rFonts w:asciiTheme="majorBidi" w:hAnsiTheme="majorBidi" w:cstheme="majorBidi"/>
-                <w:b w:val="0"/>
-                <w:bCs w:val="0"/>
-                <w:i/>
-                <w:iCs/>
-                <w:sz w:val="24"/>
-                <w:szCs w:val="24"/>
-                <w:lang w:bidi="fa-IR"/>
-              </w:rPr>
-              <w:t xml:space="preserve">ogical </w:t>
-            </w:r>
-            <w:r>
-              <w:rPr>
-                <w:rFonts w:asciiTheme="majorBidi" w:hAnsiTheme="majorBidi" w:cstheme="majorBidi"/>
-                <w:b w:val="0"/>
-                <w:bCs w:val="0"/>
-                <w:i/>
-                <w:iCs/>
-                <w:sz w:val="24"/>
-                <w:szCs w:val="24"/>
-                <w:lang w:bidi="fa-IR"/>
-              </w:rPr>
-              <w:t>F</w:t>
-            </w:r>
-            <w:r>
-              <w:rPr>
-                <w:rFonts w:asciiTheme="majorBidi" w:hAnsiTheme="majorBidi" w:cstheme="majorBidi"/>
-                <w:b w:val="0"/>
-                <w:bCs w:val="0"/>
-                <w:i/>
-                <w:iCs/>
-                <w:sz w:val="24"/>
-                <w:szCs w:val="24"/>
-                <w:lang w:bidi="fa-IR"/>
-              </w:rPr>
-              <w:t>iles</w:t>
-            </w:r>
-            <w:r>
-              <w:rPr>
-                <w:rFonts w:asciiTheme="majorBidi" w:hAnsiTheme="majorBidi" w:cstheme="majorBidi"/>
-                <w:b w:val="0"/>
-                <w:bCs w:val="0"/>
-                <w:i/>
-                <w:iCs/>
-                <w:sz w:val="24"/>
-                <w:szCs w:val="24"/>
-                <w:lang w:bidi="fa-IR"/>
-              </w:rPr>
-              <w:t xml:space="preserve"> (ILF)</w:t>
+              <w:t>Internal Logical Files (ILF)</w:t>
             </w:r>
           </w:p>
         </w:tc>
@@ -2266,72 +2259,7 @@
                 <w:szCs w:val="24"/>
                 <w:lang w:bidi="fa-IR"/>
               </w:rPr>
-              <w:t xml:space="preserve">External </w:t>
-            </w:r>
-            <w:r>
-              <w:rPr>
-                <w:rFonts w:asciiTheme="majorBidi" w:hAnsiTheme="majorBidi" w:cstheme="majorBidi"/>
-                <w:b w:val="0"/>
-                <w:bCs w:val="0"/>
-                <w:i/>
-                <w:iCs/>
-                <w:sz w:val="24"/>
-                <w:szCs w:val="24"/>
-                <w:lang w:bidi="fa-IR"/>
-              </w:rPr>
-              <w:t>I</w:t>
-            </w:r>
-            <w:r>
-              <w:rPr>
-                <w:rFonts w:asciiTheme="majorBidi" w:hAnsiTheme="majorBidi" w:cstheme="majorBidi"/>
-                <w:b w:val="0"/>
-                <w:bCs w:val="0"/>
-                <w:i/>
-                <w:iCs/>
-                <w:sz w:val="24"/>
-                <w:szCs w:val="24"/>
-                <w:lang w:bidi="fa-IR"/>
-              </w:rPr>
-              <w:t>nter</w:t>
-            </w:r>
-            <w:r>
-              <w:rPr>
-                <w:rFonts w:asciiTheme="majorBidi" w:hAnsiTheme="majorBidi" w:cstheme="majorBidi"/>
-                <w:b w:val="0"/>
-                <w:bCs w:val="0"/>
-                <w:i/>
-                <w:iCs/>
-                <w:sz w:val="24"/>
-                <w:szCs w:val="24"/>
-                <w:lang w:bidi="fa-IR"/>
-              </w:rPr>
-              <w:t>f</w:t>
-            </w:r>
-            <w:r>
-              <w:rPr>
-                <w:rFonts w:asciiTheme="majorBidi" w:hAnsiTheme="majorBidi" w:cstheme="majorBidi"/>
-                <w:b w:val="0"/>
-                <w:bCs w:val="0"/>
-                <w:i/>
-                <w:iCs/>
-                <w:sz w:val="24"/>
-                <w:szCs w:val="24"/>
-                <w:lang w:bidi="fa-IR"/>
-              </w:rPr>
-              <w:t>ace</w:t>
-            </w:r>
-            <w:r>
-              <w:rPr>
-                <w:rFonts w:asciiTheme="majorBidi" w:hAnsiTheme="majorBidi" w:cstheme="majorBidi"/>
-                <w:b w:val="0"/>
-                <w:bCs w:val="0"/>
-                <w:i/>
-                <w:iCs/>
-                <w:sz w:val="24"/>
-                <w:szCs w:val="24"/>
-                <w:lang w:bidi="fa-IR"/>
-              </w:rPr>
-              <w:t xml:space="preserve"> (EIF)</w:t>
+              <w:t>External Interface (EIF)</w:t>
             </w:r>
           </w:p>
         </w:tc>
@@ -2480,46 +2408,7 @@
                 <w:szCs w:val="24"/>
                 <w:lang w:bidi="fa-IR"/>
               </w:rPr>
-              <w:t xml:space="preserve">External </w:t>
-            </w:r>
-            <w:r>
-              <w:rPr>
-                <w:rFonts w:asciiTheme="majorBidi" w:hAnsiTheme="majorBidi" w:cstheme="majorBidi"/>
-                <w:b w:val="0"/>
-                <w:bCs w:val="0"/>
-                <w:i/>
-                <w:iCs/>
-                <w:sz w:val="24"/>
-                <w:szCs w:val="24"/>
-                <w:lang w:bidi="fa-IR"/>
-              </w:rPr>
-              <w:t>I</w:t>
-            </w:r>
-            <w:r>
-              <w:rPr>
-                <w:rFonts w:asciiTheme="majorBidi" w:hAnsiTheme="majorBidi" w:cstheme="majorBidi"/>
-                <w:b w:val="0"/>
-                <w:bCs w:val="0"/>
-                <w:i/>
-                <w:iCs/>
-                <w:sz w:val="24"/>
-                <w:szCs w:val="24"/>
-                <w:lang w:bidi="fa-IR"/>
-              </w:rPr>
-              <w:t>nput</w:t>
-            </w:r>
-            <w:r>
-              <w:rPr>
-                <w:rFonts w:asciiTheme="majorBidi" w:hAnsiTheme="majorBidi" w:cstheme="majorBidi"/>
-                <w:b w:val="0"/>
-                <w:bCs w:val="0"/>
-                <w:i/>
-                <w:iCs/>
-                <w:sz w:val="24"/>
-                <w:szCs w:val="24"/>
-                <w:lang w:bidi="fa-IR"/>
-              </w:rPr>
-              <w:t xml:space="preserve"> (EI)</w:t>
+              <w:t>External Input (EI)</w:t>
             </w:r>
           </w:p>
         </w:tc>
@@ -2795,7 +2684,7 @@
               <w:spacing w:before="0" w:after="160" w:line="259" w:lineRule="auto"/>
               <w:jc w:val="center"/>
               <w:rPr>
-                <w:rFonts w:asciiTheme="majorBidi" w:hAnsiTheme="majorBidi" w:cstheme="majorBidi" w:hint="cs"/>
+                <w:rFonts w:asciiTheme="majorBidi" w:hAnsiTheme="majorBidi" w:cstheme="majorBidi"/>
                 <w:b w:val="0"/>
                 <w:bCs w:val="0"/>
                 <w:i/>
@@ -3109,6 +2998,7 @@
           <w:lang w:bidi="fa-IR"/>
         </w:rPr>
       </w:pPr>
+      <w:proofErr w:type="gramStart"/>
       <w:r>
         <w:rPr>
           <w:b/>
@@ -3119,6 +3009,7 @@
         </w:rPr>
         <w:t>UAF :</w:t>
       </w:r>
+      <w:proofErr w:type="gramEnd"/>
       <w:r>
         <w:rPr>
           <w:b/>
@@ -3152,6 +3043,7 @@
           <w:lang w:bidi="fa-IR"/>
         </w:rPr>
       </w:pPr>
+      <w:proofErr w:type="gramStart"/>
       <w:r>
         <w:rPr>
           <w:b/>
@@ -3160,7 +3052,18 @@
           <w:szCs w:val="26"/>
           <w:lang w:bidi="fa-IR"/>
         </w:rPr>
-        <w:t xml:space="preserve">TDI : </w:t>
+        <w:t>TDI :</w:t>
+      </w:r>
+      <w:proofErr w:type="gramEnd"/>
+      <w:r>
+        <w:rPr>
+          <w:b/>
+          <w:bCs/>
+          <w:sz w:val="26"/>
+          <w:szCs w:val="26"/>
+          <w:lang w:bidi="fa-IR"/>
+        </w:rPr>
+        <w:t xml:space="preserve"> </w:t>
       </w:r>
       <w:r>
         <w:rPr>
@@ -3185,6 +3088,7 @@
           <w:lang w:bidi="fa-IR"/>
         </w:rPr>
       </w:pPr>
+      <w:proofErr w:type="gramStart"/>
       <w:r>
         <w:rPr>
           <w:b/>
@@ -3193,7 +3097,18 @@
           <w:szCs w:val="26"/>
           <w:lang w:bidi="fa-IR"/>
         </w:rPr>
-        <w:t xml:space="preserve">VAF : </w:t>
+        <w:t>VAF :</w:t>
+      </w:r>
+      <w:proofErr w:type="gramEnd"/>
+      <w:r>
+        <w:rPr>
+          <w:b/>
+          <w:bCs/>
+          <w:sz w:val="26"/>
+          <w:szCs w:val="26"/>
+          <w:lang w:bidi="fa-IR"/>
+        </w:rPr>
+        <w:t xml:space="preserve"> </w:t>
       </w:r>
       <w:r>
         <w:rPr>
@@ -3218,6 +3133,7 @@
           <w:lang w:bidi="fa-IR"/>
         </w:rPr>
       </w:pPr>
+      <w:proofErr w:type="gramStart"/>
       <w:r>
         <w:rPr>
           <w:b/>
@@ -3226,7 +3142,18 @@
           <w:szCs w:val="26"/>
           <w:lang w:bidi="fa-IR"/>
         </w:rPr>
-        <w:t xml:space="preserve">FP : </w:t>
+        <w:t>FP :</w:t>
+      </w:r>
+      <w:proofErr w:type="gramEnd"/>
+      <w:r>
+        <w:rPr>
+          <w:b/>
+          <w:bCs/>
+          <w:sz w:val="26"/>
+          <w:szCs w:val="26"/>
+          <w:lang w:bidi="fa-IR"/>
+        </w:rPr>
+        <w:t xml:space="preserve"> </w:t>
       </w:r>
       <w:r>
         <w:rPr>
@@ -3269,8 +3196,9 @@
           <w:szCs w:val="26"/>
           <w:lang w:bidi="fa-IR"/>
         </w:rPr>
-        <w:t>The value of functional points is equal to</w:t>
-      </w:r>
+        <w:t xml:space="preserve">The value of functional points is equal </w:t>
+      </w:r>
+      <w:proofErr w:type="gramStart"/>
       <w:r>
         <w:rPr>
           <w:rFonts w:asciiTheme="majorBidi" w:hAnsiTheme="majorBidi" w:cstheme="majorBidi"/>
@@ -3278,22 +3206,21 @@
           <w:szCs w:val="26"/>
           <w:lang w:bidi="fa-IR"/>
         </w:rPr>
-        <w:t xml:space="preserve"> : 412</w:t>
-      </w:r>
-    </w:p>
-    <w:p>
-      <w:pPr>
+        <w:t>to :</w:t>
+      </w:r>
+      <w:proofErr w:type="gramEnd"/>
+      <w:r>
         <w:rPr>
           <w:rFonts w:asciiTheme="majorBidi" w:hAnsiTheme="majorBidi" w:cstheme="majorBidi"/>
           <w:sz w:val="26"/>
           <w:szCs w:val="26"/>
           <w:lang w:bidi="fa-IR"/>
         </w:rPr>
-      </w:pPr>
-    </w:p>
-    <w:p>
-      <w:pPr>
-        <w:jc w:val="center"/>
+        <w:t xml:space="preserve"> 412</w:t>
+      </w:r>
+    </w:p>
+    <w:p>
+      <w:pPr>
         <w:rPr>
           <w:rFonts w:asciiTheme="majorBidi" w:hAnsiTheme="majorBidi" w:cstheme="majorBidi"/>
           <w:sz w:val="26"/>
@@ -3301,14 +3228,610 @@
           <w:lang w:bidi="fa-IR"/>
         </w:rPr>
       </w:pPr>
-      <w:r>
+    </w:p>
+    <w:p>
+      <w:pPr>
+        <w:jc w:val="center"/>
         <w:rPr>
           <w:rFonts w:asciiTheme="majorBidi" w:hAnsiTheme="majorBidi" w:cstheme="majorBidi"/>
           <w:sz w:val="26"/>
           <w:szCs w:val="26"/>
+          <w:rtl/>
+          <w:lang w:bidi="fa-IR"/>
+        </w:rPr>
+      </w:pPr>
+      <w:r>
+        <w:rPr>
+          <w:rFonts w:asciiTheme="majorBidi" w:hAnsiTheme="majorBidi" w:cstheme="majorBidi"/>
+          <w:sz w:val="26"/>
+          <w:szCs w:val="26"/>
           <w:lang w:bidi="fa-IR"/>
         </w:rPr>
         <w:t>8</w:t>
+      </w:r>
+    </w:p>
+    <w:p>
+      <w:pPr>
+        <w:pStyle w:val="Heading3"/>
+      </w:pPr>
+      <w:bookmarkStart w:id="8" w:name="_Estimate_time_and"/>
+      <w:bookmarkEnd w:id="8"/>
+      <w:r>
+        <w:lastRenderedPageBreak/>
+        <w:t>Estimate time and number of labor</w:t>
+      </w:r>
+      <w:r>
+        <w:t xml:space="preserve"> </w:t>
+      </w:r>
+      <w:r>
+        <w:t>(Cocomo</w:t>
+      </w:r>
+      <w:proofErr w:type="gramStart"/>
+      <w:r>
+        <w:t xml:space="preserve">) </w:t>
+      </w:r>
+      <w:r>
+        <w:t>:</w:t>
+      </w:r>
+      <w:proofErr w:type="gramEnd"/>
+    </w:p>
+    <w:p/>
+    <w:p>
+      <w:pPr>
+        <w:spacing w:line="360" w:lineRule="auto"/>
+        <w:rPr>
+          <w:rFonts w:asciiTheme="majorBidi" w:hAnsiTheme="majorBidi" w:cstheme="majorBidi"/>
+          <w:sz w:val="22"/>
+          <w:szCs w:val="22"/>
+          <w:lang w:bidi="fa-IR"/>
+        </w:rPr>
+      </w:pPr>
+      <w:r>
+        <w:rPr>
+          <w:rFonts w:asciiTheme="majorBidi" w:hAnsiTheme="majorBidi" w:cstheme="majorBidi"/>
+          <w:sz w:val="22"/>
+          <w:szCs w:val="22"/>
+          <w:lang w:bidi="fa-IR"/>
+        </w:rPr>
+        <w:t xml:space="preserve">The average LOC for Python is equal to 48 and the value of function points is equal to 412, so the number of lines of code </w:t>
+      </w:r>
+      <w:proofErr w:type="gramStart"/>
+      <w:r>
+        <w:rPr>
+          <w:rFonts w:asciiTheme="majorBidi" w:hAnsiTheme="majorBidi" w:cstheme="majorBidi"/>
+          <w:sz w:val="22"/>
+          <w:szCs w:val="22"/>
+          <w:lang w:bidi="fa-IR"/>
+        </w:rPr>
+        <w:t xml:space="preserve">is </w:t>
+      </w:r>
+      <w:r>
+        <w:rPr>
+          <w:rFonts w:asciiTheme="majorBidi" w:hAnsiTheme="majorBidi" w:cstheme="majorBidi"/>
+          <w:sz w:val="22"/>
+          <w:szCs w:val="22"/>
+          <w:lang w:bidi="fa-IR"/>
+        </w:rPr>
+        <w:t>:</w:t>
+      </w:r>
+      <w:proofErr w:type="gramEnd"/>
+      <w:r>
+        <w:rPr>
+          <w:rFonts w:asciiTheme="majorBidi" w:hAnsiTheme="majorBidi" w:cstheme="majorBidi"/>
+          <w:sz w:val="22"/>
+          <w:szCs w:val="22"/>
+          <w:lang w:bidi="fa-IR"/>
+        </w:rPr>
+        <w:t xml:space="preserve"> </w:t>
+      </w:r>
+      <w:r>
+        <w:rPr>
+          <w:rFonts w:asciiTheme="majorBidi" w:hAnsiTheme="majorBidi" w:cstheme="majorBidi"/>
+          <w:sz w:val="22"/>
+          <w:szCs w:val="22"/>
+          <w:lang w:bidi="fa-IR"/>
+        </w:rPr>
+        <w:t xml:space="preserve">    </w:t>
+      </w:r>
+    </w:p>
+    <w:p>
+      <w:pPr>
+        <w:spacing w:line="360" w:lineRule="auto"/>
+        <w:jc w:val="center"/>
+        <w:rPr>
+          <w:rFonts w:asciiTheme="majorBidi" w:hAnsiTheme="majorBidi" w:cstheme="majorBidi"/>
+          <w:sz w:val="22"/>
+          <w:szCs w:val="22"/>
+          <w:lang w:bidi="fa-IR"/>
+        </w:rPr>
+      </w:pPr>
+      <w:r>
+        <w:rPr>
+          <w:rFonts w:asciiTheme="majorBidi" w:hAnsiTheme="majorBidi" w:cstheme="majorBidi"/>
+          <w:sz w:val="22"/>
+          <w:szCs w:val="22"/>
+          <w:lang w:bidi="fa-IR"/>
+        </w:rPr>
+        <w:t>48 * 412 = 19776</w:t>
+      </w:r>
+    </w:p>
+    <w:p>
+      <w:pPr>
+        <w:spacing w:line="360" w:lineRule="auto"/>
+        <w:rPr>
+          <w:rFonts w:asciiTheme="majorBidi" w:hAnsiTheme="majorBidi" w:cstheme="majorBidi"/>
+          <w:sz w:val="22"/>
+          <w:szCs w:val="22"/>
+          <w:lang w:bidi="fa-IR"/>
+        </w:rPr>
+      </w:pPr>
+    </w:p>
+    <w:p>
+      <w:pPr>
+        <w:spacing w:line="480" w:lineRule="auto"/>
+        <w:rPr>
+          <w:rFonts w:asciiTheme="majorBidi" w:hAnsiTheme="majorBidi" w:cstheme="majorBidi"/>
+          <w:sz w:val="22"/>
+          <w:szCs w:val="22"/>
+          <w:lang w:bidi="fa-IR"/>
+        </w:rPr>
+      </w:pPr>
+      <w:r>
+        <w:rPr>
+          <w:rFonts w:asciiTheme="majorBidi" w:hAnsiTheme="majorBidi" w:cstheme="majorBidi"/>
+          <w:sz w:val="22"/>
+          <w:szCs w:val="22"/>
+          <w:lang w:bidi="fa-IR"/>
+        </w:rPr>
+        <w:t xml:space="preserve">This project is both organizational and </w:t>
+      </w:r>
+      <w:proofErr w:type="gramStart"/>
+      <w:r>
+        <w:rPr>
+          <w:rFonts w:asciiTheme="majorBidi" w:hAnsiTheme="majorBidi" w:cstheme="majorBidi"/>
+          <w:sz w:val="22"/>
+          <w:szCs w:val="22"/>
+          <w:lang w:bidi="fa-IR"/>
+        </w:rPr>
+        <w:t>challenging</w:t>
+      </w:r>
+      <w:r>
+        <w:rPr>
+          <w:rFonts w:asciiTheme="majorBidi" w:hAnsiTheme="majorBidi" w:cstheme="majorBidi" w:hint="cs"/>
+          <w:sz w:val="22"/>
+          <w:szCs w:val="22"/>
+          <w:rtl/>
+          <w:lang w:bidi="fa-IR"/>
+        </w:rPr>
+        <w:t xml:space="preserve"> </w:t>
+      </w:r>
+      <w:r>
+        <w:rPr>
+          <w:rFonts w:asciiTheme="majorBidi" w:hAnsiTheme="majorBidi" w:cstheme="majorBidi"/>
+          <w:sz w:val="22"/>
+          <w:szCs w:val="22"/>
+          <w:lang w:bidi="fa-IR"/>
+        </w:rPr>
+        <w:t xml:space="preserve"> :</w:t>
+      </w:r>
+      <w:proofErr w:type="gramEnd"/>
+    </w:p>
+    <w:p>
+      <w:pPr>
+        <w:pStyle w:val="ListParagraph"/>
+        <w:numPr>
+          <w:ilvl w:val="0"/>
+          <w:numId w:val="3"/>
+        </w:numPr>
+        <w:spacing w:line="480" w:lineRule="auto"/>
+        <w:rPr>
+          <w:rFonts w:asciiTheme="majorBidi" w:hAnsiTheme="majorBidi" w:cstheme="majorBidi"/>
+          <w:sz w:val="22"/>
+          <w:szCs w:val="22"/>
+          <w:lang w:bidi="fa-IR"/>
+        </w:rPr>
+      </w:pPr>
+      <w:proofErr w:type="gramStart"/>
+      <w:r>
+        <w:rPr>
+          <w:rFonts w:asciiTheme="majorBidi" w:hAnsiTheme="majorBidi" w:cstheme="majorBidi"/>
+          <w:b/>
+          <w:bCs/>
+          <w:sz w:val="24"/>
+          <w:szCs w:val="24"/>
+          <w:lang w:bidi="fa-IR"/>
+        </w:rPr>
+        <w:t>Effort</w:t>
+      </w:r>
+      <w:r>
+        <w:rPr>
+          <w:rFonts w:asciiTheme="majorBidi" w:hAnsiTheme="majorBidi" w:cstheme="majorBidi"/>
+          <w:sz w:val="24"/>
+          <w:szCs w:val="24"/>
+          <w:lang w:bidi="fa-IR"/>
+        </w:rPr>
+        <w:t xml:space="preserve"> </w:t>
+      </w:r>
+      <w:r>
+        <w:rPr>
+          <w:rFonts w:asciiTheme="majorBidi" w:hAnsiTheme="majorBidi" w:cstheme="majorBidi"/>
+          <w:sz w:val="22"/>
+          <w:szCs w:val="22"/>
+          <w:lang w:bidi="fa-IR"/>
+        </w:rPr>
+        <w:t>:</w:t>
+      </w:r>
+      <w:proofErr w:type="gramEnd"/>
+      <w:r>
+        <w:rPr>
+          <w:rFonts w:asciiTheme="majorBidi" w:hAnsiTheme="majorBidi" w:cstheme="majorBidi"/>
+          <w:sz w:val="22"/>
+          <w:szCs w:val="22"/>
+          <w:lang w:bidi="fa-IR"/>
+        </w:rPr>
+        <w:t xml:space="preserve"> 3.6 * (KDST) </w:t>
+      </w:r>
+      <w:r>
+        <w:rPr>
+          <w:rFonts w:asciiTheme="majorBidi" w:hAnsiTheme="majorBidi" w:cstheme="majorBidi"/>
+          <w:sz w:val="22"/>
+          <w:szCs w:val="22"/>
+          <w:vertAlign w:val="superscript"/>
+          <w:lang w:bidi="fa-IR"/>
+        </w:rPr>
+        <w:t xml:space="preserve">1.2 </w:t>
+      </w:r>
+      <w:r>
+        <w:rPr>
+          <w:rFonts w:asciiTheme="majorBidi" w:hAnsiTheme="majorBidi" w:cstheme="majorBidi"/>
+          <w:sz w:val="22"/>
+          <w:szCs w:val="22"/>
+          <w:lang w:bidi="fa-IR"/>
+        </w:rPr>
+        <w:t xml:space="preserve"> = 3.6 * (19.776) </w:t>
+      </w:r>
+      <w:r>
+        <w:rPr>
+          <w:rFonts w:asciiTheme="majorBidi" w:hAnsiTheme="majorBidi" w:cstheme="majorBidi"/>
+          <w:sz w:val="22"/>
+          <w:szCs w:val="22"/>
+          <w:vertAlign w:val="superscript"/>
+          <w:lang w:bidi="fa-IR"/>
+        </w:rPr>
+        <w:t>1.2</w:t>
+      </w:r>
+      <w:r>
+        <w:rPr>
+          <w:rFonts w:asciiTheme="majorBidi" w:hAnsiTheme="majorBidi" w:cstheme="majorBidi"/>
+          <w:sz w:val="22"/>
+          <w:szCs w:val="22"/>
+          <w:lang w:bidi="fa-IR"/>
+        </w:rPr>
+        <w:t xml:space="preserve"> = 129.3192</w:t>
+      </w:r>
+    </w:p>
+    <w:p>
+      <w:pPr>
+        <w:pStyle w:val="ListParagraph"/>
+        <w:numPr>
+          <w:ilvl w:val="0"/>
+          <w:numId w:val="3"/>
+        </w:numPr>
+        <w:spacing w:line="480" w:lineRule="auto"/>
+        <w:rPr>
+          <w:rFonts w:asciiTheme="majorBidi" w:hAnsiTheme="majorBidi" w:cstheme="majorBidi"/>
+          <w:sz w:val="22"/>
+          <w:szCs w:val="22"/>
+          <w:lang w:bidi="fa-IR"/>
+        </w:rPr>
+      </w:pPr>
+      <w:proofErr w:type="gramStart"/>
+      <w:r>
+        <w:rPr>
+          <w:rFonts w:asciiTheme="majorBidi" w:hAnsiTheme="majorBidi" w:cstheme="majorBidi"/>
+          <w:b/>
+          <w:bCs/>
+          <w:sz w:val="24"/>
+          <w:szCs w:val="24"/>
+          <w:lang w:bidi="fa-IR"/>
+        </w:rPr>
+        <w:t>Duration</w:t>
+      </w:r>
+      <w:r>
+        <w:rPr>
+          <w:rFonts w:asciiTheme="majorBidi" w:hAnsiTheme="majorBidi" w:cstheme="majorBidi"/>
+          <w:sz w:val="24"/>
+          <w:szCs w:val="24"/>
+          <w:lang w:bidi="fa-IR"/>
+        </w:rPr>
+        <w:t xml:space="preserve"> </w:t>
+      </w:r>
+      <w:r>
+        <w:rPr>
+          <w:rFonts w:asciiTheme="majorBidi" w:hAnsiTheme="majorBidi" w:cstheme="majorBidi"/>
+          <w:sz w:val="22"/>
+          <w:szCs w:val="22"/>
+          <w:lang w:bidi="fa-IR"/>
+        </w:rPr>
+        <w:t>:</w:t>
+      </w:r>
+      <w:proofErr w:type="gramEnd"/>
+      <w:r>
+        <w:rPr>
+          <w:rFonts w:asciiTheme="majorBidi" w:hAnsiTheme="majorBidi" w:cstheme="majorBidi"/>
+          <w:sz w:val="22"/>
+          <w:szCs w:val="22"/>
+          <w:lang w:bidi="fa-IR"/>
+        </w:rPr>
+        <w:t xml:space="preserve"> 2.5 * (Effort) </w:t>
+      </w:r>
+      <w:r>
+        <w:rPr>
+          <w:rFonts w:asciiTheme="majorBidi" w:hAnsiTheme="majorBidi" w:cstheme="majorBidi"/>
+          <w:sz w:val="22"/>
+          <w:szCs w:val="22"/>
+          <w:vertAlign w:val="superscript"/>
+          <w:lang w:bidi="fa-IR"/>
+        </w:rPr>
+        <w:t>0.32</w:t>
+      </w:r>
+      <w:r>
+        <w:rPr>
+          <w:rFonts w:asciiTheme="majorBidi" w:hAnsiTheme="majorBidi" w:cstheme="majorBidi"/>
+          <w:sz w:val="22"/>
+          <w:szCs w:val="22"/>
+          <w:lang w:bidi="fa-IR"/>
+        </w:rPr>
+        <w:t xml:space="preserve">  = 2.5 * (129.3192) </w:t>
+      </w:r>
+      <w:r>
+        <w:rPr>
+          <w:rFonts w:asciiTheme="majorBidi" w:hAnsiTheme="majorBidi" w:cstheme="majorBidi"/>
+          <w:sz w:val="22"/>
+          <w:szCs w:val="22"/>
+          <w:vertAlign w:val="superscript"/>
+          <w:lang w:bidi="fa-IR"/>
+        </w:rPr>
+        <w:t>0.32</w:t>
+      </w:r>
+      <w:r>
+        <w:rPr>
+          <w:rFonts w:asciiTheme="majorBidi" w:hAnsiTheme="majorBidi" w:cstheme="majorBidi"/>
+          <w:sz w:val="22"/>
+          <w:szCs w:val="22"/>
+          <w:lang w:bidi="fa-IR"/>
+        </w:rPr>
+        <w:t xml:space="preserve">  = 11.8485</w:t>
+      </w:r>
+    </w:p>
+    <w:p>
+      <w:pPr>
+        <w:pStyle w:val="ListParagraph"/>
+        <w:numPr>
+          <w:ilvl w:val="0"/>
+          <w:numId w:val="3"/>
+        </w:numPr>
+        <w:spacing w:line="480" w:lineRule="auto"/>
+        <w:rPr>
+          <w:rFonts w:asciiTheme="majorBidi" w:hAnsiTheme="majorBidi" w:cstheme="majorBidi"/>
+          <w:sz w:val="22"/>
+          <w:szCs w:val="22"/>
+          <w:lang w:bidi="fa-IR"/>
+        </w:rPr>
+      </w:pPr>
+      <w:proofErr w:type="gramStart"/>
+      <w:r>
+        <w:rPr>
+          <w:rFonts w:asciiTheme="majorBidi" w:hAnsiTheme="majorBidi" w:cstheme="majorBidi"/>
+          <w:b/>
+          <w:bCs/>
+          <w:sz w:val="24"/>
+          <w:szCs w:val="24"/>
+          <w:lang w:bidi="fa-IR"/>
+        </w:rPr>
+        <w:t xml:space="preserve">Persons </w:t>
+      </w:r>
+      <w:r>
+        <w:rPr>
+          <w:rFonts w:asciiTheme="majorBidi" w:hAnsiTheme="majorBidi" w:cstheme="majorBidi"/>
+          <w:sz w:val="24"/>
+          <w:szCs w:val="24"/>
+          <w:lang w:bidi="fa-IR"/>
+        </w:rPr>
+        <w:t>:</w:t>
+      </w:r>
+      <w:proofErr w:type="gramEnd"/>
+      <w:r>
+        <w:rPr>
+          <w:rFonts w:asciiTheme="majorBidi" w:hAnsiTheme="majorBidi" w:cstheme="majorBidi"/>
+          <w:sz w:val="22"/>
+          <w:szCs w:val="22"/>
+          <w:lang w:bidi="fa-IR"/>
+        </w:rPr>
+        <w:t xml:space="preserve"> Effort / Duration = 129.3192 / 11.8485 = 10.9</w:t>
+      </w:r>
+    </w:p>
+    <w:p>
+      <w:pPr>
+        <w:spacing w:line="480" w:lineRule="auto"/>
+        <w:rPr>
+          <w:rFonts w:asciiTheme="majorBidi" w:hAnsiTheme="majorBidi" w:cstheme="majorBidi"/>
+          <w:sz w:val="22"/>
+          <w:szCs w:val="22"/>
+          <w:lang w:bidi="fa-IR"/>
+        </w:rPr>
+      </w:pPr>
+    </w:p>
+    <w:p>
+      <w:pPr>
+        <w:spacing w:line="480" w:lineRule="auto"/>
+        <w:jc w:val="center"/>
+        <w:rPr>
+          <w:rFonts w:asciiTheme="majorBidi" w:hAnsiTheme="majorBidi" w:cstheme="majorBidi"/>
+          <w:b/>
+          <w:bCs/>
+          <w:i/>
+          <w:iCs/>
+          <w:sz w:val="22"/>
+          <w:szCs w:val="22"/>
+          <w:rtl/>
+          <w:lang w:bidi="fa-IR"/>
+        </w:rPr>
+      </w:pPr>
+      <w:r>
+        <w:rPr>
+          <w:rFonts w:asciiTheme="majorBidi" w:hAnsiTheme="majorBidi" w:cstheme="majorBidi"/>
+          <w:b/>
+          <w:bCs/>
+          <w:i/>
+          <w:iCs/>
+          <w:sz w:val="22"/>
+          <w:szCs w:val="22"/>
+          <w:lang w:bidi="fa-IR"/>
+        </w:rPr>
+        <w:t>With this calculation, the number of people needed is approximately equal to 11</w:t>
+      </w:r>
+    </w:p>
+    <w:p>
+      <w:pPr>
+        <w:spacing w:line="480" w:lineRule="auto"/>
+        <w:jc w:val="center"/>
+        <w:rPr>
+          <w:rFonts w:asciiTheme="majorBidi" w:hAnsiTheme="majorBidi" w:cstheme="majorBidi"/>
+          <w:b/>
+          <w:bCs/>
+          <w:i/>
+          <w:iCs/>
+          <w:sz w:val="22"/>
+          <w:szCs w:val="22"/>
+          <w:rtl/>
+          <w:lang w:bidi="fa-IR"/>
+        </w:rPr>
+      </w:pPr>
+    </w:p>
+    <w:p>
+      <w:pPr>
+        <w:spacing w:line="480" w:lineRule="auto"/>
+        <w:jc w:val="center"/>
+        <w:rPr>
+          <w:rFonts w:asciiTheme="majorBidi" w:hAnsiTheme="majorBidi" w:cstheme="majorBidi"/>
+          <w:b/>
+          <w:bCs/>
+          <w:i/>
+          <w:iCs/>
+          <w:sz w:val="22"/>
+          <w:szCs w:val="22"/>
+          <w:rtl/>
+          <w:lang w:bidi="fa-IR"/>
+        </w:rPr>
+      </w:pPr>
+    </w:p>
+    <w:p>
+      <w:pPr>
+        <w:spacing w:line="480" w:lineRule="auto"/>
+        <w:jc w:val="center"/>
+        <w:rPr>
+          <w:rFonts w:asciiTheme="majorBidi" w:hAnsiTheme="majorBidi" w:cstheme="majorBidi"/>
+          <w:b/>
+          <w:bCs/>
+          <w:i/>
+          <w:iCs/>
+          <w:sz w:val="22"/>
+          <w:szCs w:val="22"/>
+          <w:lang w:bidi="fa-IR"/>
+        </w:rPr>
+      </w:pPr>
+      <w:r>
+        <w:rPr>
+          <w:rFonts w:asciiTheme="majorBidi" w:hAnsiTheme="majorBidi" w:cstheme="majorBidi"/>
+          <w:b/>
+          <w:bCs/>
+          <w:i/>
+          <w:iCs/>
+          <w:sz w:val="22"/>
+          <w:szCs w:val="22"/>
+          <w:lang w:bidi="fa-IR"/>
+        </w:rPr>
+        <w:t>Good Luck</w:t>
+      </w:r>
+    </w:p>
+    <w:p>
+      <w:pPr>
+        <w:spacing w:line="480" w:lineRule="auto"/>
+        <w:jc w:val="center"/>
+        <w:rPr>
+          <w:rFonts w:asciiTheme="majorBidi" w:hAnsiTheme="majorBidi" w:cstheme="majorBidi"/>
+          <w:b/>
+          <w:bCs/>
+          <w:i/>
+          <w:iCs/>
+          <w:sz w:val="36"/>
+          <w:szCs w:val="36"/>
+          <w:lang w:bidi="fa-IR"/>
+        </w:rPr>
+      </w:pPr>
+      <w:r>
+        <w:rPr>
+          <w:rFonts w:asciiTheme="majorBidi" w:hAnsiTheme="majorBidi" w:cstheme="majorBidi"/>
+          <w:b/>
+          <w:bCs/>
+          <w:i/>
+          <w:iCs/>
+          <w:sz w:val="36"/>
+          <w:szCs w:val="36"/>
+          <w:lang w:bidi="fa-IR"/>
+        </w:rPr>
+        <w:t>THE END</w:t>
+      </w:r>
+    </w:p>
+    <w:p>
+      <w:pPr>
+        <w:spacing w:line="480" w:lineRule="auto"/>
+        <w:jc w:val="center"/>
+        <w:rPr>
+          <w:rFonts w:asciiTheme="majorBidi" w:hAnsiTheme="majorBidi" w:cstheme="majorBidi"/>
+          <w:b/>
+          <w:bCs/>
+          <w:i/>
+          <w:iCs/>
+          <w:sz w:val="36"/>
+          <w:szCs w:val="36"/>
+          <w:lang w:bidi="fa-IR"/>
+        </w:rPr>
+      </w:pPr>
+    </w:p>
+    <w:p>
+      <w:pPr>
+        <w:rPr>
+          <w:rFonts w:asciiTheme="majorBidi" w:hAnsiTheme="majorBidi" w:cstheme="majorBidi"/>
+          <w:b/>
+          <w:bCs/>
+          <w:i/>
+          <w:iCs/>
+          <w:sz w:val="36"/>
+          <w:szCs w:val="36"/>
+          <w:lang w:bidi="fa-IR"/>
+        </w:rPr>
+      </w:pPr>
+    </w:p>
+    <w:p>
+      <w:pPr>
+        <w:jc w:val="center"/>
+        <w:rPr>
+          <w:rFonts w:asciiTheme="majorBidi" w:hAnsiTheme="majorBidi" w:cstheme="majorBidi"/>
+          <w:sz w:val="26"/>
+          <w:szCs w:val="26"/>
+          <w:lang w:bidi="fa-IR"/>
+        </w:rPr>
+      </w:pPr>
+      <w:r>
+        <w:rPr>
+          <w:rFonts w:asciiTheme="majorBidi" w:hAnsiTheme="majorBidi" w:cstheme="majorBidi"/>
+          <w:sz w:val="26"/>
+          <w:szCs w:val="26"/>
+          <w:lang w:bidi="fa-IR"/>
+        </w:rPr>
+        <w:t>9</w:t>
       </w:r>
     </w:p>
     <w:sectPr>
@@ -3493,6 +4016,119 @@
     </w:lvl>
   </w:abstractNum>
   <w:abstractNum w:abstractNumId="1" w15:restartNumberingAfterBreak="0">
+    <w:nsid w:val="64236615"/>
+    <w:multiLevelType w:val="hybridMultilevel"/>
+    <w:tmpl w:val="26A4EC12"/>
+    <w:lvl w:ilvl="0" w:tplc="04090001">
+      <w:start w:val="1"/>
+      <w:numFmt w:val="bullet"/>
+      <w:lvlText w:val=""/>
+      <w:lvlJc w:val="left"/>
+      <w:pPr>
+        <w:ind w:left="720" w:hanging="360"/>
+      </w:pPr>
+      <w:rPr>
+        <w:rFonts w:ascii="Symbol" w:hAnsi="Symbol" w:hint="default"/>
+      </w:rPr>
+    </w:lvl>
+    <w:lvl w:ilvl="1" w:tplc="04090003" w:tentative="1">
+      <w:start w:val="1"/>
+      <w:numFmt w:val="bullet"/>
+      <w:lvlText w:val="o"/>
+      <w:lvlJc w:val="left"/>
+      <w:pPr>
+        <w:ind w:left="1440" w:hanging="360"/>
+      </w:pPr>
+      <w:rPr>
+        <w:rFonts w:ascii="Courier New" w:hAnsi="Courier New" w:cs="Courier New" w:hint="default"/>
+      </w:rPr>
+    </w:lvl>
+    <w:lvl w:ilvl="2" w:tplc="04090005" w:tentative="1">
+      <w:start w:val="1"/>
+      <w:numFmt w:val="bullet"/>
+      <w:lvlText w:val=""/>
+      <w:lvlJc w:val="left"/>
+      <w:pPr>
+        <w:ind w:left="2160" w:hanging="360"/>
+      </w:pPr>
+      <w:rPr>
+        <w:rFonts w:ascii="Wingdings" w:hAnsi="Wingdings" w:hint="default"/>
+      </w:rPr>
+    </w:lvl>
+    <w:lvl w:ilvl="3" w:tplc="04090001" w:tentative="1">
+      <w:start w:val="1"/>
+      <w:numFmt w:val="bullet"/>
+      <w:lvlText w:val=""/>
+      <w:lvlJc w:val="left"/>
+      <w:pPr>
+        <w:ind w:left="2880" w:hanging="360"/>
+      </w:pPr>
+      <w:rPr>
+        <w:rFonts w:ascii="Symbol" w:hAnsi="Symbol" w:hint="default"/>
+      </w:rPr>
+    </w:lvl>
+    <w:lvl w:ilvl="4" w:tplc="04090003" w:tentative="1">
+      <w:start w:val="1"/>
+      <w:numFmt w:val="bullet"/>
+      <w:lvlText w:val="o"/>
+      <w:lvlJc w:val="left"/>
+      <w:pPr>
+        <w:ind w:left="3600" w:hanging="360"/>
+      </w:pPr>
+      <w:rPr>
+        <w:rFonts w:ascii="Courier New" w:hAnsi="Courier New" w:cs="Courier New" w:hint="default"/>
+      </w:rPr>
+    </w:lvl>
+    <w:lvl w:ilvl="5" w:tplc="04090005" w:tentative="1">
+      <w:start w:val="1"/>
+      <w:numFmt w:val="bullet"/>
+      <w:lvlText w:val=""/>
+      <w:lvlJc w:val="left"/>
+      <w:pPr>
+        <w:ind w:left="4320" w:hanging="360"/>
+      </w:pPr>
+      <w:rPr>
+        <w:rFonts w:ascii="Wingdings" w:hAnsi="Wingdings" w:hint="default"/>
+      </w:rPr>
+    </w:lvl>
+    <w:lvl w:ilvl="6" w:tplc="04090001" w:tentative="1">
+      <w:start w:val="1"/>
+      <w:numFmt w:val="bullet"/>
+      <w:lvlText w:val=""/>
+      <w:lvlJc w:val="left"/>
+      <w:pPr>
+        <w:ind w:left="5040" w:hanging="360"/>
+      </w:pPr>
+      <w:rPr>
+        <w:rFonts w:ascii="Symbol" w:hAnsi="Symbol" w:hint="default"/>
+      </w:rPr>
+    </w:lvl>
+    <w:lvl w:ilvl="7" w:tplc="04090003" w:tentative="1">
+      <w:start w:val="1"/>
+      <w:numFmt w:val="bullet"/>
+      <w:lvlText w:val="o"/>
+      <w:lvlJc w:val="left"/>
+      <w:pPr>
+        <w:ind w:left="5760" w:hanging="360"/>
+      </w:pPr>
+      <w:rPr>
+        <w:rFonts w:ascii="Courier New" w:hAnsi="Courier New" w:cs="Courier New" w:hint="default"/>
+      </w:rPr>
+    </w:lvl>
+    <w:lvl w:ilvl="8" w:tplc="04090005" w:tentative="1">
+      <w:start w:val="1"/>
+      <w:numFmt w:val="bullet"/>
+      <w:lvlText w:val=""/>
+      <w:lvlJc w:val="left"/>
+      <w:pPr>
+        <w:ind w:left="6480" w:hanging="360"/>
+      </w:pPr>
+      <w:rPr>
+        <w:rFonts w:ascii="Wingdings" w:hAnsi="Wingdings" w:hint="default"/>
+      </w:rPr>
+    </w:lvl>
+  </w:abstractNum>
+  <w:abstractNum w:abstractNumId="2" w15:restartNumberingAfterBreak="0">
     <w:nsid w:val="793C385D"/>
     <w:multiLevelType w:val="hybridMultilevel"/>
     <w:tmpl w:val="30FA53DE"/>
@@ -3606,10 +4242,13 @@
     </w:lvl>
   </w:abstractNum>
   <w:num w:numId="1" w16cid:durableId="1866822369">
-    <w:abstractNumId w:val="1"/>
+    <w:abstractNumId w:val="2"/>
   </w:num>
   <w:num w:numId="2" w16cid:durableId="1369262203">
     <w:abstractNumId w:val="0"/>
+  </w:num>
+  <w:num w:numId="3" w16cid:durableId="1889300042">
+    <w:abstractNumId w:val="1"/>
   </w:num>
 </w:numbering>
 </file>
@@ -4133,7 +4772,7 @@
     <w:autoRedefine/>
     <w:uiPriority w:val="39"/>
     <w:unhideWhenUsed/>
-    <w:rsid w:val="00F156D4"/>
+    <w:rsid w:val="00B6339F"/>
     <w:pPr>
       <w:spacing w:before="0" w:after="100" w:line="259" w:lineRule="auto"/>
     </w:pPr>

</xml_diff>